<commit_message>
SQL dumps dla dzialajacej bazy + danych. Jakies random zmiany
</commit_message>
<xml_diff>
--- a/Inżynieria oprogramowania - projekt 111.docx
+++ b/Inżynieria oprogramowania - projekt 111.docx
@@ -1,6 +1,6 @@
 
 <file path=word/document.xml><?xml version="1.0" encoding="utf-8"?>
-<w:document xmlns:w14="http://schemas.microsoft.com/office/word/2010/wordml" xmlns:wp14="http://schemas.microsoft.com/office/word/2010/wordprocessingDrawing" xmlns:ve="http://schemas.openxmlformats.org/markup-compatibility/2006" xmlns:o="urn:schemas-microsoft-com:office:office" xmlns:r="http://schemas.openxmlformats.org/officeDocument/2006/relationships" xmlns:m="http://schemas.openxmlformats.org/officeDocument/2006/math" xmlns:v="urn:schemas-microsoft-com:vml" xmlns:wp="http://schemas.openxmlformats.org/drawingml/2006/wordprocessingDrawing" xmlns:w10="urn:schemas-microsoft-com:office:word" xmlns:w="http://schemas.openxmlformats.org/wordprocessingml/2006/main" xmlns:wne="http://schemas.microsoft.com/office/word/2006/wordml" xmlns:mc="http://schemas.openxmlformats.org/markup-compatibility/2006" xmlns:a="http://schemas.openxmlformats.org/drawingml/2006/main" xmlns:pic="http://schemas.openxmlformats.org/drawingml/2006/picture" mc:Ignorable="w14 wp14">
+<w:document xmlns:wpc="http://schemas.microsoft.com/office/word/2010/wordprocessingCanvas" xmlns:mc="http://schemas.openxmlformats.org/markup-compatibility/2006" xmlns:o="urn:schemas-microsoft-com:office:office" xmlns:r="http://schemas.openxmlformats.org/officeDocument/2006/relationships" xmlns:m="http://schemas.openxmlformats.org/officeDocument/2006/math" xmlns:v="urn:schemas-microsoft-com:vml" xmlns:wp14="http://schemas.microsoft.com/office/word/2010/wordprocessingDrawing" xmlns:wp="http://schemas.openxmlformats.org/drawingml/2006/wordprocessingDrawing" xmlns:w10="urn:schemas-microsoft-com:office:word" xmlns:w="http://schemas.openxmlformats.org/wordprocessingml/2006/main" xmlns:w14="http://schemas.microsoft.com/office/word/2010/wordml" xmlns:w15="http://schemas.microsoft.com/office/word/2012/wordml" xmlns:wpg="http://schemas.microsoft.com/office/word/2010/wordprocessingGroup" xmlns:wpi="http://schemas.microsoft.com/office/word/2010/wordprocessingInk" xmlns:wne="http://schemas.microsoft.com/office/word/2006/wordml" xmlns:wps="http://schemas.microsoft.com/office/word/2010/wordprocessingShape" mc:Ignorable="w14 w15 wp14">
   <w:body>
     <w:p>
       <w:pPr>
@@ -51,7 +51,7 @@
           <w:lang w:eastAsia="pl-PL"/>
         </w:rPr>
         <w:drawing>
-          <wp:inline distT="0" distB="0" distL="0" distR="0" wp14:anchorId="6BE9EFDC" wp14:editId="7777777">
+          <wp:inline distT="0" distB="0" distL="0" distR="0" wp14:anchorId="6BE9EFDC" wp14:editId="07777777">
             <wp:extent cx="2663190" cy="2646344"/>
             <wp:effectExtent l="19050" t="0" r="3810" b="0"/>
             <wp:docPr id="1" name="irc_mi" descr="http://www.krasp.org.pl/pliki/b971cd47431beb124f31d39e438c7b2c.jpg"/>
@@ -151,24 +151,26 @@
           <w:sz w:val="40"/>
           <w:szCs w:val="40"/>
         </w:rPr>
-        <w:t xml:space="preserve">Platforma </w:t>
-      </w:r>
-      <w:proofErr w:type="spellStart"/>
-      <w:r>
+        <w:t>Platforma społecznościowa dla graczy</w:t>
+      </w:r>
+    </w:p>
+    <w:p>
+      <w:pPr>
+        <w:jc w:val="center"/>
         <w:rPr>
           <w:sz w:val="40"/>
           <w:szCs w:val="40"/>
         </w:rPr>
-        <w:t>społecznościowa</w:t>
-      </w:r>
-      <w:proofErr w:type="spellEnd"/>
-      <w:r>
+      </w:pPr>
+    </w:p>
+    <w:p>
+      <w:pPr>
+        <w:jc w:val="center"/>
         <w:rPr>
           <w:sz w:val="40"/>
           <w:szCs w:val="40"/>
         </w:rPr>
-        <w:t xml:space="preserve"> dla graczy</w:t>
-      </w:r>
+      </w:pPr>
     </w:p>
     <w:p>
       <w:pPr>
@@ -181,24 +183,6 @@
     </w:p>
     <w:p>
       <w:pPr>
-        <w:jc w:val="center"/>
-        <w:rPr>
-          <w:sz w:val="40"/>
-          <w:szCs w:val="40"/>
-        </w:rPr>
-      </w:pPr>
-    </w:p>
-    <w:p>
-      <w:pPr>
-        <w:jc w:val="center"/>
-        <w:rPr>
-          <w:sz w:val="40"/>
-          <w:szCs w:val="40"/>
-        </w:rPr>
-      </w:pPr>
-    </w:p>
-    <w:p>
-      <w:pPr>
         <w:jc w:val="right"/>
       </w:pPr>
       <w:r>
@@ -208,34 +192,18 @@
         <w:br/>
       </w:r>
       <w:r>
-        <w:t xml:space="preserve">Jakub </w:t>
-      </w:r>
-      <w:proofErr w:type="spellStart"/>
-      <w:r>
-        <w:t>Barbuletis</w:t>
-      </w:r>
-      <w:proofErr w:type="spellEnd"/>
+        <w:t>Jakub Barbuletis</w:t>
+      </w:r>
       <w:r>
         <w:br/>
-      </w:r>
-      <w:r>
         <w:t>Bartłomiej Buchała</w:t>
       </w:r>
       <w:r>
         <w:br/>
-      </w:r>
-      <w:r>
-        <w:t xml:space="preserve">Mateusz </w:t>
-      </w:r>
-      <w:proofErr w:type="spellStart"/>
-      <w:r>
-        <w:t>Forczmański</w:t>
-      </w:r>
-      <w:proofErr w:type="spellEnd"/>
+        <w:t>Mateusz Forczmański</w:t>
+      </w:r>
       <w:r>
         <w:br/>
-      </w:r>
-      <w:r>
         <w:t>Dominik Korda</w:t>
       </w:r>
       <w:r>
@@ -296,23 +264,7 @@
           <w:sz w:val="24"/>
           <w:szCs w:val="24"/>
         </w:rPr>
-        <w:t xml:space="preserve">a </w:t>
-      </w:r>
-      <w:proofErr w:type="spellStart"/>
-      <w:r>
-        <w:rPr>
-          <w:sz w:val="24"/>
-          <w:szCs w:val="24"/>
-        </w:rPr>
-        <w:t>społecznościowa</w:t>
-      </w:r>
-      <w:proofErr w:type="spellEnd"/>
-      <w:r>
-        <w:rPr>
-          <w:sz w:val="24"/>
-          <w:szCs w:val="24"/>
-        </w:rPr>
-        <w:t xml:space="preserve"> dla graczy". </w:t>
+        <w:t xml:space="preserve">a społecznościowa dla graczy". </w:t>
       </w:r>
       <w:r>
         <w:rPr>
@@ -326,21 +278,7 @@
           <w:sz w:val="24"/>
           <w:szCs w:val="24"/>
         </w:rPr>
-        <w:t xml:space="preserve"> zawierać wiele funkc</w:t>
-      </w:r>
-      <w:r>
-        <w:rPr>
-          <w:sz w:val="24"/>
-          <w:szCs w:val="24"/>
-        </w:rPr>
-        <w:t xml:space="preserve">ji</w:t>
-      </w:r>
-      <w:r>
-        <w:rPr>
-          <w:sz w:val="24"/>
-          <w:szCs w:val="24"/>
-        </w:rPr>
-        <w:t xml:space="preserve"> </w:t>
+        <w:t xml:space="preserve"> zawierać wiele funkcji </w:t>
       </w:r>
       <w:r>
         <w:rPr>
@@ -431,39 +369,7 @@
           <w:sz w:val="24"/>
           <w:szCs w:val="24"/>
         </w:rPr>
-        <w:t xml:space="preserve"> jak "</w:t>
-      </w:r>
-      <w:proofErr w:type="spellStart"/>
-      <w:r>
-        <w:rPr>
-          <w:sz w:val="24"/>
-          <w:szCs w:val="24"/>
-        </w:rPr>
-        <w:t>Steam</w:t>
-      </w:r>
-      <w:proofErr w:type="spellEnd"/>
-      <w:r>
-        <w:rPr>
-          <w:sz w:val="24"/>
-          <w:szCs w:val="24"/>
-        </w:rPr>
-        <w:t>" czy "</w:t>
-      </w:r>
-      <w:proofErr w:type="spellStart"/>
-      <w:r>
-        <w:rPr>
-          <w:sz w:val="24"/>
-          <w:szCs w:val="24"/>
-        </w:rPr>
-        <w:t>Xfire</w:t>
-      </w:r>
-      <w:proofErr w:type="spellEnd"/>
-      <w:r>
-        <w:rPr>
-          <w:sz w:val="24"/>
-          <w:szCs w:val="24"/>
-        </w:rPr>
-        <w:t>", które zdobyły u</w:t>
+        <w:t xml:space="preserve"> jak "Steam" czy "Xfire", które zdobyły u</w:t>
       </w:r>
       <w:r>
         <w:rPr>
@@ -559,23 +465,7 @@
           <w:sz w:val="24"/>
           <w:szCs w:val="24"/>
         </w:rPr>
-        <w:t xml:space="preserve">Aplikacja ma udostępniać pakiet usług </w:t>
-      </w:r>
-      <w:proofErr w:type="spellStart"/>
-      <w:r>
-        <w:rPr>
-          <w:sz w:val="24"/>
-          <w:szCs w:val="24"/>
-        </w:rPr>
-        <w:t>społecznościowych</w:t>
-      </w:r>
-      <w:proofErr w:type="spellEnd"/>
-      <w:r>
-        <w:rPr>
-          <w:sz w:val="24"/>
-          <w:szCs w:val="24"/>
-        </w:rPr>
-        <w:t xml:space="preserve"> dla graczy. </w:t>
+        <w:t xml:space="preserve">Aplikacja ma udostępniać pakiet usług społecznościowych dla graczy. </w:t>
       </w:r>
       <w:r>
         <w:rPr>
@@ -613,7 +503,6 @@
         <w:t>ami mają być m.in. tworzenie nowych kont dla graczy</w:t>
       </w:r>
       <w:r>
-        <w:rPr/>
         <w:t xml:space="preserve"> </w:t>
       </w:r>
       <w:r>
@@ -691,23 +580,7 @@
           <w:sz w:val="24"/>
           <w:szCs w:val="24"/>
         </w:rPr>
-        <w:t xml:space="preserve">nakładki </w:t>
-      </w:r>
-      <w:proofErr w:type="spellStart"/>
-      <w:r>
-        <w:rPr>
-          <w:sz w:val="24"/>
-          <w:szCs w:val="24"/>
-        </w:rPr>
-        <w:t>In-game</w:t>
-      </w:r>
-      <w:proofErr w:type="spellEnd"/>
-      <w:r>
-        <w:rPr>
-          <w:sz w:val="24"/>
-          <w:szCs w:val="24"/>
-        </w:rPr>
-        <w:t xml:space="preserve">. Każdy </w:t>
+        <w:t xml:space="preserve">nakładki In-game. Każdy </w:t>
       </w:r>
       <w:r>
         <w:rPr>
@@ -903,7 +776,7 @@
         </w:rPr>
         <w:t xml:space="preserve">rami, każdy użytkownik posiada </w:t>
       </w:r>
-      <w:commentRangeStart w:id="2"/>
+      <w:commentRangeStart w:id="3"/>
       <w:r>
         <w:rPr>
           <w:sz w:val="24"/>
@@ -911,12 +784,12 @@
         </w:rPr>
         <w:t>możliwość</w:t>
       </w:r>
-      <w:commentRangeEnd w:id="2"/>
+      <w:commentRangeEnd w:id="3"/>
       <w:r>
         <w:rPr>
           <w:rStyle w:val="Odwoaniedokomentarza"/>
         </w:rPr>
-        <w:commentReference w:id="2"/>
+        <w:commentReference w:id="3"/>
       </w:r>
       <w:r>
         <w:rPr>
@@ -965,17 +838,8 @@
           <w:sz w:val="24"/>
           <w:szCs w:val="24"/>
         </w:rPr>
-        <w:t xml:space="preserve">, uaktywnia nakładkę </w:t>
-      </w:r>
-      <w:proofErr w:type="spellStart"/>
-      <w:r>
-        <w:rPr>
-          <w:sz w:val="24"/>
-          <w:szCs w:val="24"/>
-        </w:rPr>
-        <w:t>In-game</w:t>
-      </w:r>
-      <w:proofErr w:type="spellEnd"/>
+        <w:t>, uaktywnia nakładkę In-game</w:t>
+      </w:r>
       <w:r>
         <w:rPr>
           <w:sz w:val="24"/>
@@ -998,7 +862,7 @@
         <w:t>li jakiś znajomy gra w posiadaną przez użytkownika grę na ustalonym i dostępnym serwerze, a gra umożliwia połączenie do wybranego serwera, można do niego dołączyć z poziomu listy znajomych – aplikacja sama uruchomi grę oraz przyłączy użytkownika do serwera.</w:t>
       </w:r>
     </w:p>
-    <w:p w14:noSpellErr="1">
+    <w:p>
       <w:pPr>
         <w:ind w:firstLine="708"/>
         <w:jc w:val="both"/>
@@ -1103,23 +967,7 @@
           <w:sz w:val="24"/>
           <w:szCs w:val="24"/>
         </w:rPr>
-        <w:t xml:space="preserve"> nagranie krótkiego </w:t>
-      </w:r>
-      <w:proofErr w:type="spellStart"/>
-      <w:r>
-        <w:rPr>
-          <w:sz w:val="24"/>
-          <w:szCs w:val="24"/>
-        </w:rPr>
-        <w:t>klipu</w:t>
-      </w:r>
-      <w:proofErr w:type="spellEnd"/>
-      <w:r>
-        <w:rPr>
-          <w:sz w:val="24"/>
-          <w:szCs w:val="24"/>
-        </w:rPr>
-        <w:t xml:space="preserve"> wideo</w:t>
+        <w:t xml:space="preserve"> nagranie krótkiego klipu wideo</w:t>
       </w:r>
       <w:r>
         <w:rPr>
@@ -1136,7 +984,7 @@
         <w:t>Każda funkcjonalność ma swój osobny skrót klawiaturowy.</w:t>
       </w:r>
     </w:p>
-    <w:p w14:noSpellErr="1">
+    <w:p>
       <w:pPr>
         <w:ind w:firstLine="708"/>
         <w:jc w:val="both"/>
@@ -1150,119 +998,7 @@
           <w:sz w:val="24"/>
           <w:szCs w:val="24"/>
         </w:rPr>
-        <w:t xml:space="preserve">Gracz </w:t>
-      </w:r>
-      <w:r>
-        <w:rPr>
-          <w:sz w:val="24"/>
-          <w:szCs w:val="24"/>
-        </w:rPr>
-        <w:t>może także</w:t>
-      </w:r>
-      <w:r>
-        <w:rPr>
-          <w:sz w:val="24"/>
-          <w:szCs w:val="24"/>
-        </w:rPr>
-        <w:t xml:space="preserve"> zobaczyć swoje statystyki dotyczące tego</w:t>
-      </w:r>
-      <w:r>
-        <w:rPr>
-          <w:sz w:val="24"/>
-          <w:szCs w:val="24"/>
-        </w:rPr>
-        <w:t>,</w:t>
-      </w:r>
-      <w:r>
-        <w:rPr>
-          <w:sz w:val="24"/>
-          <w:szCs w:val="24"/>
-        </w:rPr>
-        <w:t xml:space="preserve"> ile grał w daną grę, ile dziennie średnio czasu spędza używając platformy </w:t>
-      </w:r>
-      <w:r>
-        <w:rPr>
-          <w:sz w:val="24"/>
-          <w:szCs w:val="24"/>
-        </w:rPr>
-        <w:t>bądź</w:t>
-      </w:r>
-      <w:r>
-        <w:rPr>
-          <w:sz w:val="24"/>
-          <w:szCs w:val="24"/>
-        </w:rPr>
-        <w:t xml:space="preserve"> z którym </w:t>
-      </w:r>
-      <w:r>
-        <w:rPr>
-          <w:sz w:val="24"/>
-          <w:szCs w:val="24"/>
-        </w:rPr>
-        <w:t xml:space="preserve">ze </w:t>
-      </w:r>
-      <w:r>
-        <w:rPr>
-          <w:sz w:val="24"/>
-          <w:szCs w:val="24"/>
-        </w:rPr>
-        <w:t>znajomy</w:t>
-      </w:r>
-      <w:r>
-        <w:rPr>
-          <w:sz w:val="24"/>
-          <w:szCs w:val="24"/>
-        </w:rPr>
-        <w:t>ch</w:t>
-      </w:r>
-      <w:r>
-        <w:rPr>
-          <w:sz w:val="24"/>
-          <w:szCs w:val="24"/>
-        </w:rPr>
-        <w:t xml:space="preserve"> najwięcej spędza czasu. </w:t>
-      </w:r>
-      <w:r>
-        <w:rPr>
-          <w:sz w:val="24"/>
-          <w:szCs w:val="24"/>
-        </w:rPr>
-        <w:t>Istnieje</w:t>
-      </w:r>
-      <w:r>
-        <w:rPr>
-          <w:sz w:val="24"/>
-          <w:szCs w:val="24"/>
-        </w:rPr>
-        <w:t xml:space="preserve"> także możliwość obserwowania tych statystyk u innych graczy, </w:t>
-      </w:r>
-      <w:r>
-        <w:rPr>
-          <w:sz w:val="24"/>
-          <w:szCs w:val="24"/>
-        </w:rPr>
-        <w:t>jednak każdy użytkownik może zablokować</w:t>
-      </w:r>
-      <w:r>
-        <w:rPr>
-          <w:sz w:val="24"/>
-          <w:szCs w:val="24"/>
-        </w:rPr>
-        <w:t xml:space="preserve"> </w:t>
-      </w:r>
-      <w:r>
-        <w:rPr>
-          <w:sz w:val="24"/>
-          <w:szCs w:val="24"/>
-        </w:rPr>
-        <w:t>możliwość</w:t>
-      </w:r>
-      <w:r>
-        <w:rPr>
-          <w:sz w:val="24"/>
-          <w:szCs w:val="24"/>
-        </w:rPr>
-        <w:t xml:space="preserve"> oglądania jego statystyk przez innych.</w:t>
+        <w:t>Gracz może także zobaczyć swoje statystyki dotyczące tego, ile grał w daną grę, ile dziennie średnio czasu spędza używając platformy bądź z którym ze znajomych najwięcej spędza czasu. Istnieje także możliwość obserwowania tych statystyk u innych graczy, jednak każdy użytkownik może zablokować możliwość oglądania jego statystyk przez innych.</w:t>
       </w:r>
     </w:p>
     <w:p>
@@ -1293,7 +1029,7 @@
       <w:tblPr>
         <w:tblStyle w:val="Tabela-Siatka"/>
         <w:tblW w:w="0" w:type="auto"/>
-        <w:tblLook w:val="04A0"/>
+        <w:tblLook w:val="04A0" w:firstRow="1" w:lastRow="0" w:firstColumn="1" w:lastColumn="0" w:noHBand="0" w:noVBand="1"/>
       </w:tblPr>
       <w:tblGrid>
         <w:gridCol w:w="3652"/>
@@ -1314,7 +1050,7 @@
                 <w:szCs w:val="26"/>
               </w:rPr>
             </w:pPr>
-            <w:commentRangeStart w:id="3"/>
+            <w:commentRangeStart w:id="4"/>
             <w:r>
               <w:rPr>
                 <w:b/>
@@ -1346,12 +1082,12 @@
               </w:rPr>
               <w:t>Opis</w:t>
             </w:r>
-            <w:commentRangeEnd w:id="3"/>
+            <w:commentRangeEnd w:id="4"/>
             <w:r>
               <w:rPr>
                 <w:rStyle w:val="Odwoaniedokomentarza"/>
               </w:rPr>
-              <w:commentReference w:id="3"/>
+              <w:commentReference w:id="4"/>
             </w:r>
           </w:p>
         </w:tc>
@@ -1367,13 +1103,8 @@
               <w:spacing w:before="240"/>
             </w:pPr>
             <w:r>
-              <w:t xml:space="preserve">Nakładka </w:t>
-            </w:r>
-            <w:proofErr w:type="spellStart"/>
-            <w:r>
-              <w:t>In-game</w:t>
-            </w:r>
-            <w:proofErr w:type="spellEnd"/>
+              <w:t>Nakładka In-game</w:t>
+            </w:r>
           </w:p>
         </w:tc>
         <w:tc>
@@ -1666,16 +1397,16 @@
       <w:r>
         <w:t xml:space="preserve">proste dodawanie </w:t>
       </w:r>
-      <w:commentRangeStart w:id="4"/>
+      <w:commentRangeStart w:id="5"/>
       <w:r>
         <w:t>gier</w:t>
       </w:r>
-      <w:commentRangeEnd w:id="4"/>
+      <w:commentRangeEnd w:id="5"/>
       <w:r>
         <w:rPr>
           <w:rStyle w:val="Odwoaniedokomentarza"/>
         </w:rPr>
-        <w:commentReference w:id="4"/>
+        <w:commentReference w:id="5"/>
       </w:r>
     </w:p>
     <w:p>
@@ -1689,16 +1420,16 @@
       <w:r>
         <w:t xml:space="preserve">prosty </w:t>
       </w:r>
-      <w:commentRangeStart w:id="5"/>
+      <w:commentRangeStart w:id="6"/>
       <w:r>
         <w:t>czat</w:t>
       </w:r>
-      <w:commentRangeEnd w:id="5"/>
+      <w:commentRangeEnd w:id="6"/>
       <w:r>
         <w:rPr>
           <w:rStyle w:val="Odwoaniedokomentarza"/>
         </w:rPr>
-        <w:commentReference w:id="5"/>
+        <w:commentReference w:id="6"/>
       </w:r>
     </w:p>
     <w:p>
@@ -1724,16 +1455,16 @@
       <w:r>
         <w:t xml:space="preserve">szybkie dołączanie do serwerów poprzez listę </w:t>
       </w:r>
-      <w:commentRangeStart w:id="6"/>
+      <w:commentRangeStart w:id="7"/>
       <w:r>
         <w:t>znajomych</w:t>
       </w:r>
-      <w:commentRangeEnd w:id="6"/>
+      <w:commentRangeEnd w:id="7"/>
       <w:r>
         <w:rPr>
           <w:rStyle w:val="Odwoaniedokomentarza"/>
         </w:rPr>
-        <w:commentReference w:id="6"/>
+        <w:commentReference w:id="7"/>
       </w:r>
     </w:p>
     <w:p>
@@ -1771,20 +1502,20 @@
       <w:r>
         <w:t xml:space="preserve">autoryzacja nowego </w:t>
       </w:r>
-      <w:commentRangeStart w:id="7"/>
+      <w:commentRangeStart w:id="8"/>
       <w:r>
         <w:t>komputera</w:t>
       </w:r>
-      <w:commentRangeEnd w:id="7"/>
+      <w:commentRangeEnd w:id="8"/>
       <w:r>
         <w:rPr>
           <w:rStyle w:val="Odwoaniedokomentarza"/>
         </w:rPr>
-        <w:commentReference w:id="7"/>
+        <w:commentReference w:id="8"/>
       </w:r>
     </w:p>
     <w:sectPr>
-      <w:pgSz w:w="11906" w:h="16838" w:orient="portrait"/>
+      <w:pgSz w:w="11906" w:h="16838"/>
       <w:pgMar w:top="1417" w:right="1417" w:bottom="1417" w:left="1417" w:header="708" w:footer="708" w:gutter="0"/>
       <w:cols w:space="708"/>
       <w:docGrid w:linePitch="360"/>
@@ -1794,8 +1525,8 @@
 </file>
 
 <file path=word/comments.xml><?xml version="1.0" encoding="utf-8"?>
-<w:comments xmlns:w14="http://schemas.microsoft.com/office/word/2010/wordml" xmlns:wp14="http://schemas.microsoft.com/office/word/2010/wordprocessingDrawing" xmlns:ve="http://schemas.openxmlformats.org/markup-compatibility/2006" xmlns:o="urn:schemas-microsoft-com:office:office" xmlns:r="http://schemas.openxmlformats.org/officeDocument/2006/relationships" xmlns:m="http://schemas.openxmlformats.org/officeDocument/2006/math" xmlns:v="urn:schemas-microsoft-com:vml" xmlns:wp="http://schemas.openxmlformats.org/drawingml/2006/wordprocessingDrawing" xmlns:w10="urn:schemas-microsoft-com:office:word" xmlns:w="http://schemas.openxmlformats.org/wordprocessingml/2006/main" xmlns:wne="http://schemas.microsoft.com/office/word/2006/wordml" xmlns:mc="http://schemas.openxmlformats.org/markup-compatibility/2006" mc:Ignorable="w14 wp14">
-  <w:comment w:initials="MF" w:author="Mati" w:date="2014-11-12T20:00:00Z" w:id="0">
+<w:comments xmlns:wpc="http://schemas.microsoft.com/office/word/2010/wordprocessingCanvas" xmlns:mc="http://schemas.openxmlformats.org/markup-compatibility/2006" xmlns:o="urn:schemas-microsoft-com:office:office" xmlns:r="http://schemas.openxmlformats.org/officeDocument/2006/relationships" xmlns:m="http://schemas.openxmlformats.org/officeDocument/2006/math" xmlns:v="urn:schemas-microsoft-com:vml" xmlns:wp14="http://schemas.microsoft.com/office/word/2010/wordprocessingDrawing" xmlns:wp="http://schemas.openxmlformats.org/drawingml/2006/wordprocessingDrawing" xmlns:w10="urn:schemas-microsoft-com:office:word" xmlns:w="http://schemas.openxmlformats.org/wordprocessingml/2006/main" xmlns:w14="http://schemas.microsoft.com/office/word/2010/wordml" xmlns:w15="http://schemas.microsoft.com/office/word/2012/wordml" xmlns:wpg="http://schemas.microsoft.com/office/word/2010/wordprocessingGroup" xmlns:wpi="http://schemas.microsoft.com/office/word/2010/wordprocessingInk" xmlns:wne="http://schemas.microsoft.com/office/word/2006/wordml" xmlns:wps="http://schemas.microsoft.com/office/word/2010/wordprocessingShape" mc:Ignorable="w14 w15 wp14">
+  <w:comment w:id="0" w:author="Mati" w:date="2014-11-12T20:00:00Z" w:initials="MF">
     <w:p>
       <w:pPr>
         <w:pStyle w:val="Tekstkomentarza"/>
@@ -1807,19 +1538,11 @@
         <w:annotationRef/>
       </w:r>
       <w:r>
-        <w:t xml:space="preserve">Nie używamy czasu </w:t>
-      </w:r>
-      <w:proofErr w:type="spellStart"/>
-      <w:r>
-        <w:t>continous</w:t>
-      </w:r>
-      <w:proofErr w:type="spellEnd"/>
-      <w:r>
-        <w:t xml:space="preserve"> jak „ponadawać”</w:t>
+        <w:t>Nie używamy czasu continous jak „ponadawać”</w:t>
       </w:r>
     </w:p>
   </w:comment>
-  <w:comment w:initials="MF" w:author="Mati" w:date="2014-11-12T20:01:00Z" w:id="1">
+  <w:comment w:id="1" w:author="Mati" w:date="2014-11-12T20:01:00Z" w:initials="MF">
     <w:p>
       <w:pPr>
         <w:pStyle w:val="Tekstkomentarza"/>
@@ -1831,16 +1554,19 @@
         <w:annotationRef/>
       </w:r>
       <w:r>
-        <w:t xml:space="preserve">To tak ładnie </w:t>
-      </w:r>
-      <w:proofErr w:type="spellStart"/>
-      <w:r>
-        <w:t>bżmi</w:t>
-      </w:r>
-      <w:proofErr w:type="spellEnd"/>
+        <w:t>To tak ładnie b</w:t>
+      </w:r>
+      <w:r>
+        <w:t>rz</w:t>
+      </w:r>
+      <w:bookmarkStart w:id="2" w:name="_GoBack"/>
+      <w:bookmarkEnd w:id="2"/>
+      <w:r>
+        <w:t>mi</w:t>
+      </w:r>
     </w:p>
   </w:comment>
-  <w:comment w:initials="MF" w:author="Mati" w:date="2014-11-12T20:03:00Z" w:id="2">
+  <w:comment w:id="3" w:author="Mati" w:date="2014-11-12T20:03:00Z" w:initials="MF">
     <w:p>
       <w:pPr>
         <w:pStyle w:val="Tekstkomentarza"/>
@@ -1858,19 +1584,11 @@
         <w:t>a</w:t>
       </w:r>
       <w:r>
-        <w:t xml:space="preserve">ć tego samego </w:t>
-      </w:r>
-      <w:proofErr w:type="spellStart"/>
-      <w:r>
-        <w:t>wyraza</w:t>
-      </w:r>
-      <w:proofErr w:type="spellEnd"/>
-      <w:r>
-        <w:t xml:space="preserve"> w jednym zdaniu</w:t>
+        <w:t>ć tego samego wyraza w jednym zdaniu</w:t>
       </w:r>
     </w:p>
   </w:comment>
-  <w:comment w:initials="MF" w:author="Mati" w:date="2014-11-12T20:14:00Z" w:id="3">
+  <w:comment w:id="4" w:author="Mati" w:date="2014-11-12T20:14:00Z" w:initials="MF">
     <w:p>
       <w:pPr>
         <w:pStyle w:val="Tekstkomentarza"/>
@@ -1881,14 +1599,12 @@
         </w:rPr>
         <w:annotationRef/>
       </w:r>
-      <w:proofErr w:type="spellStart"/>
       <w:r>
         <w:t>Dodan’d</w:t>
       </w:r>
-      <w:proofErr w:type="spellEnd"/>
     </w:p>
   </w:comment>
-  <w:comment w:initials="DK" w:author="Dominik Korda" w:date="2014-11-12T19:09:00Z" w:id="4">
+  <w:comment w:id="5" w:author="Dominik Korda" w:date="2014-11-12T19:09:00Z" w:initials="DK">
     <w:p>
       <w:pPr>
         <w:pStyle w:val="Tekstkomentarza"/>
@@ -1900,27 +1616,11 @@
         <w:annotationRef/>
       </w:r>
       <w:r>
-        <w:t xml:space="preserve">rozważyć opcję </w:t>
-      </w:r>
-      <w:proofErr w:type="spellStart"/>
-      <w:r>
-        <w:t>autowyszukiwania</w:t>
-      </w:r>
-      <w:proofErr w:type="spellEnd"/>
-      <w:r>
-        <w:t xml:space="preserve"> </w:t>
-      </w:r>
-      <w:proofErr w:type="spellStart"/>
-      <w:r>
-        <w:t>zainstalowynch</w:t>
-      </w:r>
-      <w:proofErr w:type="spellEnd"/>
-      <w:r>
-        <w:t xml:space="preserve"> gier</w:t>
+        <w:t>rozważyć opcję autowyszukiwania zainstalowynch gier</w:t>
       </w:r>
     </w:p>
   </w:comment>
-  <w:comment w:initials="DK" w:author="Dominik Korda" w:date="2014-11-12T19:09:00Z" w:id="5">
+  <w:comment w:id="6" w:author="Dominik Korda" w:date="2014-11-12T19:09:00Z" w:initials="DK">
     <w:p>
       <w:pPr>
         <w:pStyle w:val="Tekstkomentarza"/>
@@ -1932,19 +1632,11 @@
         <w:annotationRef/>
       </w:r>
       <w:r>
-        <w:t xml:space="preserve">tekstowy, bez animowanych </w:t>
-      </w:r>
-      <w:proofErr w:type="spellStart"/>
-      <w:r>
-        <w:t>emote</w:t>
-      </w:r>
-      <w:proofErr w:type="spellEnd"/>
-      <w:r>
-        <w:t>; 1 użytkownik/grupa → 1 karta w oknie</w:t>
+        <w:t>tekstowy, bez animowanych emote; 1 użytkownik/grupa → 1 karta w oknie</w:t>
       </w:r>
     </w:p>
   </w:comment>
-  <w:comment w:initials="DK" w:author="Dominik Korda" w:date="2014-11-12T19:09:00Z" w:id="6">
+  <w:comment w:id="7" w:author="Dominik Korda" w:date="2014-11-12T19:09:00Z" w:initials="DK">
     <w:p>
       <w:pPr>
         <w:pStyle w:val="Tekstkomentarza"/>
@@ -1960,7 +1652,7 @@
       </w:r>
     </w:p>
   </w:comment>
-  <w:comment w:initials="DK" w:author="Dominik Korda" w:date="2014-11-12T19:11:00Z" w:id="7">
+  <w:comment w:id="8" w:author="Dominik Korda" w:date="2014-11-12T19:11:00Z" w:initials="DK">
     <w:p>
       <w:pPr>
         <w:pStyle w:val="Tekstkomentarza"/>
@@ -1972,20 +1664,28 @@
         <w:annotationRef/>
       </w:r>
       <w:r>
-        <w:t xml:space="preserve">za pomocą kodu otrzymywanego mailowo - jak </w:t>
-      </w:r>
-      <w:proofErr w:type="spellStart"/>
-      <w:r>
-        <w:t>steam</w:t>
-      </w:r>
-      <w:proofErr w:type="spellEnd"/>
+        <w:t>za pomocą kodu otrzymywanego mailowo - jak steam</w:t>
+      </w:r>
     </w:p>
   </w:comment>
 </w:comments>
 </file>
 
+<file path=word/commentsExtended.xml><?xml version="1.0" encoding="utf-8"?>
+<w15:commentsEx xmlns:wpc="http://schemas.microsoft.com/office/word/2010/wordprocessingCanvas" xmlns:mc="http://schemas.openxmlformats.org/markup-compatibility/2006" xmlns:o="urn:schemas-microsoft-com:office:office" xmlns:r="http://schemas.openxmlformats.org/officeDocument/2006/relationships" xmlns:m="http://schemas.openxmlformats.org/officeDocument/2006/math" xmlns:v="urn:schemas-microsoft-com:vml" xmlns:wp14="http://schemas.microsoft.com/office/word/2010/wordprocessingDrawing" xmlns:wp="http://schemas.openxmlformats.org/drawingml/2006/wordprocessingDrawing" xmlns:w10="urn:schemas-microsoft-com:office:word" xmlns:w="http://schemas.openxmlformats.org/wordprocessingml/2006/main" xmlns:w14="http://schemas.microsoft.com/office/word/2010/wordml" xmlns:w15="http://schemas.microsoft.com/office/word/2012/wordml" xmlns:wpg="http://schemas.microsoft.com/office/word/2010/wordprocessingGroup" xmlns:wpi="http://schemas.microsoft.com/office/word/2010/wordprocessingInk" xmlns:wne="http://schemas.microsoft.com/office/word/2006/wordml" xmlns:wps="http://schemas.microsoft.com/office/word/2010/wordprocessingShape" mc:Ignorable="w14 w15 wp14">
+  <w15:commentEx w15:paraId="715215DF" w15:done="0"/>
+  <w15:commentEx w15:paraId="715FDD87" w15:done="0"/>
+  <w15:commentEx w15:paraId="3E6A4A46" w15:done="0"/>
+  <w15:commentEx w15:paraId="029804B3" w15:done="0"/>
+  <w15:commentEx w15:paraId="4C29222E" w15:done="0"/>
+  <w15:commentEx w15:paraId="4345C768" w15:done="0"/>
+  <w15:commentEx w15:paraId="32F29D73" w15:done="0"/>
+  <w15:commentEx w15:paraId="01C8E730" w15:done="0"/>
+</w15:commentsEx>
+</file>
+
 <file path=word/numbering.xml><?xml version="1.0" encoding="utf-8"?>
-<w:numbering xmlns:ve="http://schemas.openxmlformats.org/markup-compatibility/2006" xmlns:o="urn:schemas-microsoft-com:office:office" xmlns:r="http://schemas.openxmlformats.org/officeDocument/2006/relationships" xmlns:m="http://schemas.openxmlformats.org/officeDocument/2006/math" xmlns:v="urn:schemas-microsoft-com:vml" xmlns:wp="http://schemas.openxmlformats.org/drawingml/2006/wordprocessingDrawing" xmlns:w10="urn:schemas-microsoft-com:office:word" xmlns:w="http://schemas.openxmlformats.org/wordprocessingml/2006/main" xmlns:wne="http://schemas.microsoft.com/office/word/2006/wordml">
+<w:numbering xmlns:wpc="http://schemas.microsoft.com/office/word/2010/wordprocessingCanvas" xmlns:mc="http://schemas.openxmlformats.org/markup-compatibility/2006" xmlns:o="urn:schemas-microsoft-com:office:office" xmlns:r="http://schemas.openxmlformats.org/officeDocument/2006/relationships" xmlns:m="http://schemas.openxmlformats.org/officeDocument/2006/math" xmlns:v="urn:schemas-microsoft-com:vml" xmlns:wp14="http://schemas.microsoft.com/office/word/2010/wordprocessingDrawing" xmlns:wp="http://schemas.openxmlformats.org/drawingml/2006/wordprocessingDrawing" xmlns:w10="urn:schemas-microsoft-com:office:word" xmlns:w="http://schemas.openxmlformats.org/wordprocessingml/2006/main" xmlns:w14="http://schemas.microsoft.com/office/word/2010/wordml" xmlns:w15="http://schemas.microsoft.com/office/word/2012/wordml" xmlns:wpg="http://schemas.microsoft.com/office/word/2010/wordprocessingGroup" xmlns:wpi="http://schemas.microsoft.com/office/word/2010/wordprocessingInk" xmlns:wne="http://schemas.microsoft.com/office/word/2006/wordml" xmlns:wps="http://schemas.microsoft.com/office/word/2010/wordprocessingShape" mc:Ignorable="w14 w15 wp14">
   <w:abstractNum w:abstractNumId="0">
     <w:nsid w:val="25D94121"/>
     <w:multiLevelType w:val="hybridMultilevel"/>
@@ -1999,7 +1699,7 @@
         <w:ind w:left="720" w:hanging="360"/>
       </w:pPr>
       <w:rPr>
-        <w:rFonts w:hint="default" w:ascii="Symbol" w:hAnsi="Symbol"/>
+        <w:rFonts w:ascii="Symbol" w:hAnsi="Symbol" w:hint="default"/>
       </w:rPr>
     </w:lvl>
     <w:lvl w:ilvl="1" w:tplc="04150003" w:tentative="1">
@@ -2011,7 +1711,7 @@
         <w:ind w:left="1440" w:hanging="360"/>
       </w:pPr>
       <w:rPr>
-        <w:rFonts w:hint="default" w:ascii="Courier New" w:hAnsi="Courier New" w:cs="Courier New"/>
+        <w:rFonts w:ascii="Courier New" w:hAnsi="Courier New" w:cs="Courier New" w:hint="default"/>
       </w:rPr>
     </w:lvl>
     <w:lvl w:ilvl="2" w:tplc="04150005" w:tentative="1">
@@ -2023,7 +1723,7 @@
         <w:ind w:left="2160" w:hanging="360"/>
       </w:pPr>
       <w:rPr>
-        <w:rFonts w:hint="default" w:ascii="Wingdings" w:hAnsi="Wingdings"/>
+        <w:rFonts w:ascii="Wingdings" w:hAnsi="Wingdings" w:hint="default"/>
       </w:rPr>
     </w:lvl>
     <w:lvl w:ilvl="3" w:tplc="04150001" w:tentative="1">
@@ -2035,7 +1735,7 @@
         <w:ind w:left="2880" w:hanging="360"/>
       </w:pPr>
       <w:rPr>
-        <w:rFonts w:hint="default" w:ascii="Symbol" w:hAnsi="Symbol"/>
+        <w:rFonts w:ascii="Symbol" w:hAnsi="Symbol" w:hint="default"/>
       </w:rPr>
     </w:lvl>
     <w:lvl w:ilvl="4" w:tplc="04150003" w:tentative="1">
@@ -2047,7 +1747,7 @@
         <w:ind w:left="3600" w:hanging="360"/>
       </w:pPr>
       <w:rPr>
-        <w:rFonts w:hint="default" w:ascii="Courier New" w:hAnsi="Courier New" w:cs="Courier New"/>
+        <w:rFonts w:ascii="Courier New" w:hAnsi="Courier New" w:cs="Courier New" w:hint="default"/>
       </w:rPr>
     </w:lvl>
     <w:lvl w:ilvl="5" w:tplc="04150005" w:tentative="1">
@@ -2059,7 +1759,7 @@
         <w:ind w:left="4320" w:hanging="360"/>
       </w:pPr>
       <w:rPr>
-        <w:rFonts w:hint="default" w:ascii="Wingdings" w:hAnsi="Wingdings"/>
+        <w:rFonts w:ascii="Wingdings" w:hAnsi="Wingdings" w:hint="default"/>
       </w:rPr>
     </w:lvl>
     <w:lvl w:ilvl="6" w:tplc="04150001" w:tentative="1">
@@ -2071,7 +1771,7 @@
         <w:ind w:left="5040" w:hanging="360"/>
       </w:pPr>
       <w:rPr>
-        <w:rFonts w:hint="default" w:ascii="Symbol" w:hAnsi="Symbol"/>
+        <w:rFonts w:ascii="Symbol" w:hAnsi="Symbol" w:hint="default"/>
       </w:rPr>
     </w:lvl>
     <w:lvl w:ilvl="7" w:tplc="04150003" w:tentative="1">
@@ -2083,7 +1783,7 @@
         <w:ind w:left="5760" w:hanging="360"/>
       </w:pPr>
       <w:rPr>
-        <w:rFonts w:hint="default" w:ascii="Courier New" w:hAnsi="Courier New" w:cs="Courier New"/>
+        <w:rFonts w:ascii="Courier New" w:hAnsi="Courier New" w:cs="Courier New" w:hint="default"/>
       </w:rPr>
     </w:lvl>
     <w:lvl w:ilvl="8" w:tplc="04150005" w:tentative="1">
@@ -2095,7 +1795,7 @@
         <w:ind w:left="6480" w:hanging="360"/>
       </w:pPr>
       <w:rPr>
-        <w:rFonts w:hint="default" w:ascii="Wingdings" w:hAnsi="Wingdings"/>
+        <w:rFonts w:ascii="Wingdings" w:hAnsi="Wingdings" w:hint="default"/>
       </w:rPr>
     </w:lvl>
   </w:abstractNum>
@@ -2106,11 +1806,11 @@
 </file>
 
 <file path=word/styles.xml><?xml version="1.0" encoding="utf-8"?>
-<w:styles xmlns:w14="http://schemas.microsoft.com/office/word/2010/wordml" xmlns:wp14="http://schemas.microsoft.com/office/word/2010/wordprocessingDrawing" xmlns:r="http://schemas.openxmlformats.org/officeDocument/2006/relationships" xmlns:w="http://schemas.openxmlformats.org/wordprocessingml/2006/main" xmlns:mc="http://schemas.openxmlformats.org/markup-compatibility/2006" mc:Ignorable="w14 wp14">
+<w:styles xmlns:mc="http://schemas.openxmlformats.org/markup-compatibility/2006" xmlns:r="http://schemas.openxmlformats.org/officeDocument/2006/relationships" xmlns:w="http://schemas.openxmlformats.org/wordprocessingml/2006/main" xmlns:w14="http://schemas.microsoft.com/office/word/2010/wordml" xmlns:w15="http://schemas.microsoft.com/office/word/2012/wordml" mc:Ignorable="w14 w15">
   <w:docDefaults>
     <w:rPrDefault>
       <w:rPr>
-        <w:rFonts w:asciiTheme="minorHAnsi" w:hAnsiTheme="minorHAnsi" w:eastAsiaTheme="minorHAnsi" w:cstheme="minorBidi"/>
+        <w:rFonts w:asciiTheme="minorHAnsi" w:eastAsiaTheme="minorHAnsi" w:hAnsiTheme="minorHAnsi" w:cstheme="minorBidi"/>
         <w:sz w:val="22"/>
         <w:szCs w:val="22"/>
         <w:lang w:val="pl-PL" w:eastAsia="en-US" w:bidi="ar-SA"/>
@@ -2122,146 +1822,380 @@
       </w:pPr>
     </w:pPrDefault>
   </w:docDefaults>
-  <w:latentStyles w:defLockedState="0" w:defUIPriority="99" w:defSemiHidden="1" w:defUnhideWhenUsed="1" w:defQFormat="0" w:count="267">
-    <w:lsdException w:name="Normal" w:uiPriority="0" w:semiHidden="0" w:unhideWhenUsed="0" w:qFormat="1"/>
-    <w:lsdException w:name="heading 1" w:uiPriority="9" w:semiHidden="0" w:unhideWhenUsed="0" w:qFormat="1"/>
-    <w:lsdException w:name="heading 2" w:uiPriority="9" w:qFormat="1"/>
-    <w:lsdException w:name="heading 3" w:uiPriority="9" w:qFormat="1"/>
-    <w:lsdException w:name="heading 4" w:uiPriority="9" w:qFormat="1"/>
-    <w:lsdException w:name="heading 5" w:uiPriority="9" w:qFormat="1"/>
-    <w:lsdException w:name="heading 6" w:uiPriority="9" w:qFormat="1"/>
-    <w:lsdException w:name="heading 7" w:uiPriority="9" w:qFormat="1"/>
-    <w:lsdException w:name="heading 8" w:uiPriority="9" w:qFormat="1"/>
-    <w:lsdException w:name="heading 9" w:uiPriority="9" w:qFormat="1"/>
-    <w:lsdException w:name="toc 1" w:uiPriority="39"/>
-    <w:lsdException w:name="toc 2" w:uiPriority="39"/>
-    <w:lsdException w:name="toc 3" w:uiPriority="39"/>
-    <w:lsdException w:name="toc 4" w:uiPriority="39"/>
-    <w:lsdException w:name="toc 5" w:uiPriority="39"/>
-    <w:lsdException w:name="toc 6" w:uiPriority="39"/>
-    <w:lsdException w:name="toc 7" w:uiPriority="39"/>
-    <w:lsdException w:name="toc 8" w:uiPriority="39"/>
-    <w:lsdException w:name="toc 9" w:uiPriority="39"/>
-    <w:lsdException w:name="caption" w:uiPriority="35" w:qFormat="1"/>
-    <w:lsdException w:name="Title" w:uiPriority="10" w:semiHidden="0" w:unhideWhenUsed="0" w:qFormat="1"/>
-    <w:lsdException w:name="Default Paragraph Font" w:uiPriority="1"/>
-    <w:lsdException w:name="Subtitle" w:uiPriority="11" w:semiHidden="0" w:unhideWhenUsed="0" w:qFormat="1"/>
-    <w:lsdException w:name="Strong" w:uiPriority="22" w:semiHidden="0" w:unhideWhenUsed="0" w:qFormat="1"/>
-    <w:lsdException w:name="Emphasis" w:uiPriority="20" w:semiHidden="0" w:unhideWhenUsed="0" w:qFormat="1"/>
-    <w:lsdException w:name="Table Grid" w:uiPriority="59" w:semiHidden="0" w:unhideWhenUsed="0"/>
-    <w:lsdException w:name="Placeholder Text" w:unhideWhenUsed="0"/>
-    <w:lsdException w:name="No Spacing" w:uiPriority="1" w:semiHidden="0" w:unhideWhenUsed="0" w:qFormat="1"/>
-    <w:lsdException w:name="Light Shading" w:uiPriority="60" w:semiHidden="0" w:unhideWhenUsed="0"/>
-    <w:lsdException w:name="Light List" w:uiPriority="61" w:semiHidden="0" w:unhideWhenUsed="0"/>
-    <w:lsdException w:name="Light Grid" w:uiPriority="62" w:semiHidden="0" w:unhideWhenUsed="0"/>
-    <w:lsdException w:name="Medium Shading 1" w:uiPriority="63" w:semiHidden="0" w:unhideWhenUsed="0"/>
-    <w:lsdException w:name="Medium Shading 2" w:uiPriority="64" w:semiHidden="0" w:unhideWhenUsed="0"/>
-    <w:lsdException w:name="Medium List 1" w:uiPriority="65" w:semiHidden="0" w:unhideWhenUsed="0"/>
-    <w:lsdException w:name="Medium List 2" w:uiPriority="66" w:semiHidden="0" w:unhideWhenUsed="0"/>
-    <w:lsdException w:name="Medium Grid 1" w:uiPriority="67" w:semiHidden="0" w:unhideWhenUsed="0"/>
-    <w:lsdException w:name="Medium Grid 2" w:uiPriority="68" w:semiHidden="0" w:unhideWhenUsed="0"/>
-    <w:lsdException w:name="Medium Grid 3" w:uiPriority="69" w:semiHidden="0" w:unhideWhenUsed="0"/>
-    <w:lsdException w:name="Dark List" w:uiPriority="70" w:semiHidden="0" w:unhideWhenUsed="0"/>
-    <w:lsdException w:name="Colorful Shading" w:uiPriority="71" w:semiHidden="0" w:unhideWhenUsed="0"/>
-    <w:lsdException w:name="Colorful List" w:uiPriority="72" w:semiHidden="0" w:unhideWhenUsed="0"/>
-    <w:lsdException w:name="Colorful Grid" w:uiPriority="73" w:semiHidden="0" w:unhideWhenUsed="0"/>
-    <w:lsdException w:name="Light Shading Accent 1" w:uiPriority="60" w:semiHidden="0" w:unhideWhenUsed="0"/>
-    <w:lsdException w:name="Light List Accent 1" w:uiPriority="61" w:semiHidden="0" w:unhideWhenUsed="0"/>
-    <w:lsdException w:name="Light Grid Accent 1" w:uiPriority="62" w:semiHidden="0" w:unhideWhenUsed="0"/>
-    <w:lsdException w:name="Medium Shading 1 Accent 1" w:uiPriority="63" w:semiHidden="0" w:unhideWhenUsed="0"/>
-    <w:lsdException w:name="Medium Shading 2 Accent 1" w:uiPriority="64" w:semiHidden="0" w:unhideWhenUsed="0"/>
-    <w:lsdException w:name="Medium List 1 Accent 1" w:uiPriority="65" w:semiHidden="0" w:unhideWhenUsed="0"/>
-    <w:lsdException w:name="Revision" w:unhideWhenUsed="0"/>
-    <w:lsdException w:name="List Paragraph" w:uiPriority="34" w:semiHidden="0" w:unhideWhenUsed="0" w:qFormat="1"/>
-    <w:lsdException w:name="Quote" w:uiPriority="29" w:semiHidden="0" w:unhideWhenUsed="0" w:qFormat="1"/>
-    <w:lsdException w:name="Intense Quote" w:uiPriority="30" w:semiHidden="0" w:unhideWhenUsed="0" w:qFormat="1"/>
-    <w:lsdException w:name="Medium List 2 Accent 1" w:uiPriority="66" w:semiHidden="0" w:unhideWhenUsed="0"/>
-    <w:lsdException w:name="Medium Grid 1 Accent 1" w:uiPriority="67" w:semiHidden="0" w:unhideWhenUsed="0"/>
-    <w:lsdException w:name="Medium Grid 2 Accent 1" w:uiPriority="68" w:semiHidden="0" w:unhideWhenUsed="0"/>
-    <w:lsdException w:name="Medium Grid 3 Accent 1" w:uiPriority="69" w:semiHidden="0" w:unhideWhenUsed="0"/>
-    <w:lsdException w:name="Dark List Accent 1" w:uiPriority="70" w:semiHidden="0" w:unhideWhenUsed="0"/>
-    <w:lsdException w:name="Colorful Shading Accent 1" w:uiPriority="71" w:semiHidden="0" w:unhideWhenUsed="0"/>
-    <w:lsdException w:name="Colorful List Accent 1" w:uiPriority="72" w:semiHidden="0" w:unhideWhenUsed="0"/>
-    <w:lsdException w:name="Colorful Grid Accent 1" w:uiPriority="73" w:semiHidden="0" w:unhideWhenUsed="0"/>
-    <w:lsdException w:name="Light Shading Accent 2" w:uiPriority="60" w:semiHidden="0" w:unhideWhenUsed="0"/>
-    <w:lsdException w:name="Light List Accent 2" w:uiPriority="61" w:semiHidden="0" w:unhideWhenUsed="0"/>
-    <w:lsdException w:name="Light Grid Accent 2" w:uiPriority="62" w:semiHidden="0" w:unhideWhenUsed="0"/>
-    <w:lsdException w:name="Medium Shading 1 Accent 2" w:uiPriority="63" w:semiHidden="0" w:unhideWhenUsed="0"/>
-    <w:lsdException w:name="Medium Shading 2 Accent 2" w:uiPriority="64" w:semiHidden="0" w:unhideWhenUsed="0"/>
-    <w:lsdException w:name="Medium List 1 Accent 2" w:uiPriority="65" w:semiHidden="0" w:unhideWhenUsed="0"/>
-    <w:lsdException w:name="Medium List 2 Accent 2" w:uiPriority="66" w:semiHidden="0" w:unhideWhenUsed="0"/>
-    <w:lsdException w:name="Medium Grid 1 Accent 2" w:uiPriority="67" w:semiHidden="0" w:unhideWhenUsed="0"/>
-    <w:lsdException w:name="Medium Grid 2 Accent 2" w:uiPriority="68" w:semiHidden="0" w:unhideWhenUsed="0"/>
-    <w:lsdException w:name="Medium Grid 3 Accent 2" w:uiPriority="69" w:semiHidden="0" w:unhideWhenUsed="0"/>
-    <w:lsdException w:name="Dark List Accent 2" w:uiPriority="70" w:semiHidden="0" w:unhideWhenUsed="0"/>
-    <w:lsdException w:name="Colorful Shading Accent 2" w:uiPriority="71" w:semiHidden="0" w:unhideWhenUsed="0"/>
-    <w:lsdException w:name="Colorful List Accent 2" w:uiPriority="72" w:semiHidden="0" w:unhideWhenUsed="0"/>
-    <w:lsdException w:name="Colorful Grid Accent 2" w:uiPriority="73" w:semiHidden="0" w:unhideWhenUsed="0"/>
-    <w:lsdException w:name="Light Shading Accent 3" w:uiPriority="60" w:semiHidden="0" w:unhideWhenUsed="0"/>
-    <w:lsdException w:name="Light List Accent 3" w:uiPriority="61" w:semiHidden="0" w:unhideWhenUsed="0"/>
-    <w:lsdException w:name="Light Grid Accent 3" w:uiPriority="62" w:semiHidden="0" w:unhideWhenUsed="0"/>
-    <w:lsdException w:name="Medium Shading 1 Accent 3" w:uiPriority="63" w:semiHidden="0" w:unhideWhenUsed="0"/>
-    <w:lsdException w:name="Medium Shading 2 Accent 3" w:uiPriority="64" w:semiHidden="0" w:unhideWhenUsed="0"/>
-    <w:lsdException w:name="Medium List 1 Accent 3" w:uiPriority="65" w:semiHidden="0" w:unhideWhenUsed="0"/>
-    <w:lsdException w:name="Medium List 2 Accent 3" w:uiPriority="66" w:semiHidden="0" w:unhideWhenUsed="0"/>
-    <w:lsdException w:name="Medium Grid 1 Accent 3" w:uiPriority="67" w:semiHidden="0" w:unhideWhenUsed="0"/>
-    <w:lsdException w:name="Medium Grid 2 Accent 3" w:uiPriority="68" w:semiHidden="0" w:unhideWhenUsed="0"/>
-    <w:lsdException w:name="Medium Grid 3 Accent 3" w:uiPriority="69" w:semiHidden="0" w:unhideWhenUsed="0"/>
-    <w:lsdException w:name="Dark List Accent 3" w:uiPriority="70" w:semiHidden="0" w:unhideWhenUsed="0"/>
-    <w:lsdException w:name="Colorful Shading Accent 3" w:uiPriority="71" w:semiHidden="0" w:unhideWhenUsed="0"/>
-    <w:lsdException w:name="Colorful List Accent 3" w:uiPriority="72" w:semiHidden="0" w:unhideWhenUsed="0"/>
-    <w:lsdException w:name="Colorful Grid Accent 3" w:uiPriority="73" w:semiHidden="0" w:unhideWhenUsed="0"/>
-    <w:lsdException w:name="Light Shading Accent 4" w:uiPriority="60" w:semiHidden="0" w:unhideWhenUsed="0"/>
-    <w:lsdException w:name="Light List Accent 4" w:uiPriority="61" w:semiHidden="0" w:unhideWhenUsed="0"/>
-    <w:lsdException w:name="Light Grid Accent 4" w:uiPriority="62" w:semiHidden="0" w:unhideWhenUsed="0"/>
-    <w:lsdException w:name="Medium Shading 1 Accent 4" w:uiPriority="63" w:semiHidden="0" w:unhideWhenUsed="0"/>
-    <w:lsdException w:name="Medium Shading 2 Accent 4" w:uiPriority="64" w:semiHidden="0" w:unhideWhenUsed="0"/>
-    <w:lsdException w:name="Medium List 1 Accent 4" w:uiPriority="65" w:semiHidden="0" w:unhideWhenUsed="0"/>
-    <w:lsdException w:name="Medium List 2 Accent 4" w:uiPriority="66" w:semiHidden="0" w:unhideWhenUsed="0"/>
-    <w:lsdException w:name="Medium Grid 1 Accent 4" w:uiPriority="67" w:semiHidden="0" w:unhideWhenUsed="0"/>
-    <w:lsdException w:name="Medium Grid 2 Accent 4" w:uiPriority="68" w:semiHidden="0" w:unhideWhenUsed="0"/>
-    <w:lsdException w:name="Medium Grid 3 Accent 4" w:uiPriority="69" w:semiHidden="0" w:unhideWhenUsed="0"/>
-    <w:lsdException w:name="Dark List Accent 4" w:uiPriority="70" w:semiHidden="0" w:unhideWhenUsed="0"/>
-    <w:lsdException w:name="Colorful Shading Accent 4" w:uiPriority="71" w:semiHidden="0" w:unhideWhenUsed="0"/>
-    <w:lsdException w:name="Colorful List Accent 4" w:uiPriority="72" w:semiHidden="0" w:unhideWhenUsed="0"/>
-    <w:lsdException w:name="Colorful Grid Accent 4" w:uiPriority="73" w:semiHidden="0" w:unhideWhenUsed="0"/>
-    <w:lsdException w:name="Light Shading Accent 5" w:uiPriority="60" w:semiHidden="0" w:unhideWhenUsed="0"/>
-    <w:lsdException w:name="Light List Accent 5" w:uiPriority="61" w:semiHidden="0" w:unhideWhenUsed="0"/>
-    <w:lsdException w:name="Light Grid Accent 5" w:uiPriority="62" w:semiHidden="0" w:unhideWhenUsed="0"/>
-    <w:lsdException w:name="Medium Shading 1 Accent 5" w:uiPriority="63" w:semiHidden="0" w:unhideWhenUsed="0"/>
-    <w:lsdException w:name="Medium Shading 2 Accent 5" w:uiPriority="64" w:semiHidden="0" w:unhideWhenUsed="0"/>
-    <w:lsdException w:name="Medium List 1 Accent 5" w:uiPriority="65" w:semiHidden="0" w:unhideWhenUsed="0"/>
-    <w:lsdException w:name="Medium List 2 Accent 5" w:uiPriority="66" w:semiHidden="0" w:unhideWhenUsed="0"/>
-    <w:lsdException w:name="Medium Grid 1 Accent 5" w:uiPriority="67" w:semiHidden="0" w:unhideWhenUsed="0"/>
-    <w:lsdException w:name="Medium Grid 2 Accent 5" w:uiPriority="68" w:semiHidden="0" w:unhideWhenUsed="0"/>
-    <w:lsdException w:name="Medium Grid 3 Accent 5" w:uiPriority="69" w:semiHidden="0" w:unhideWhenUsed="0"/>
-    <w:lsdException w:name="Dark List Accent 5" w:uiPriority="70" w:semiHidden="0" w:unhideWhenUsed="0"/>
-    <w:lsdException w:name="Colorful Shading Accent 5" w:uiPriority="71" w:semiHidden="0" w:unhideWhenUsed="0"/>
-    <w:lsdException w:name="Colorful List Accent 5" w:uiPriority="72" w:semiHidden="0" w:unhideWhenUsed="0"/>
-    <w:lsdException w:name="Colorful Grid Accent 5" w:uiPriority="73" w:semiHidden="0" w:unhideWhenUsed="0"/>
-    <w:lsdException w:name="Light Shading Accent 6" w:uiPriority="60" w:semiHidden="0" w:unhideWhenUsed="0"/>
-    <w:lsdException w:name="Light List Accent 6" w:uiPriority="61" w:semiHidden="0" w:unhideWhenUsed="0"/>
-    <w:lsdException w:name="Light Grid Accent 6" w:uiPriority="62" w:semiHidden="0" w:unhideWhenUsed="0"/>
-    <w:lsdException w:name="Medium Shading 1 Accent 6" w:uiPriority="63" w:semiHidden="0" w:unhideWhenUsed="0"/>
-    <w:lsdException w:name="Medium Shading 2 Accent 6" w:uiPriority="64" w:semiHidden="0" w:unhideWhenUsed="0"/>
-    <w:lsdException w:name="Medium List 1 Accent 6" w:uiPriority="65" w:semiHidden="0" w:unhideWhenUsed="0"/>
-    <w:lsdException w:name="Medium List 2 Accent 6" w:uiPriority="66" w:semiHidden="0" w:unhideWhenUsed="0"/>
-    <w:lsdException w:name="Medium Grid 1 Accent 6" w:uiPriority="67" w:semiHidden="0" w:unhideWhenUsed="0"/>
-    <w:lsdException w:name="Medium Grid 2 Accent 6" w:uiPriority="68" w:semiHidden="0" w:unhideWhenUsed="0"/>
-    <w:lsdException w:name="Medium Grid 3 Accent 6" w:uiPriority="69" w:semiHidden="0" w:unhideWhenUsed="0"/>
-    <w:lsdException w:name="Dark List Accent 6" w:uiPriority="70" w:semiHidden="0" w:unhideWhenUsed="0"/>
-    <w:lsdException w:name="Colorful Shading Accent 6" w:uiPriority="71" w:semiHidden="0" w:unhideWhenUsed="0"/>
-    <w:lsdException w:name="Colorful List Accent 6" w:uiPriority="72" w:semiHidden="0" w:unhideWhenUsed="0"/>
-    <w:lsdException w:name="Colorful Grid Accent 6" w:uiPriority="73" w:semiHidden="0" w:unhideWhenUsed="0"/>
-    <w:lsdException w:name="Subtle Emphasis" w:uiPriority="19" w:semiHidden="0" w:unhideWhenUsed="0" w:qFormat="1"/>
-    <w:lsdException w:name="Intense Emphasis" w:uiPriority="21" w:semiHidden="0" w:unhideWhenUsed="0" w:qFormat="1"/>
-    <w:lsdException w:name="Subtle Reference" w:uiPriority="31" w:semiHidden="0" w:unhideWhenUsed="0" w:qFormat="1"/>
-    <w:lsdException w:name="Intense Reference" w:uiPriority="32" w:semiHidden="0" w:unhideWhenUsed="0" w:qFormat="1"/>
-    <w:lsdException w:name="Book Title" w:uiPriority="33" w:semiHidden="0" w:unhideWhenUsed="0" w:qFormat="1"/>
-    <w:lsdException w:name="Bibliography" w:uiPriority="37"/>
-    <w:lsdException w:name="TOC Heading" w:uiPriority="39" w:qFormat="1"/>
+  <w:latentStyles w:defLockedState="0" w:defUIPriority="99" w:defSemiHidden="0" w:defUnhideWhenUsed="0" w:defQFormat="0" w:count="371">
+    <w:lsdException w:name="Normal" w:uiPriority="0" w:qFormat="1"/>
+    <w:lsdException w:name="heading 1" w:uiPriority="9" w:qFormat="1"/>
+    <w:lsdException w:name="heading 2" w:semiHidden="1" w:uiPriority="9" w:unhideWhenUsed="1" w:qFormat="1"/>
+    <w:lsdException w:name="heading 3" w:semiHidden="1" w:uiPriority="9" w:unhideWhenUsed="1" w:qFormat="1"/>
+    <w:lsdException w:name="heading 4" w:semiHidden="1" w:uiPriority="9" w:unhideWhenUsed="1" w:qFormat="1"/>
+    <w:lsdException w:name="heading 5" w:semiHidden="1" w:uiPriority="9" w:unhideWhenUsed="1" w:qFormat="1"/>
+    <w:lsdException w:name="heading 6" w:semiHidden="1" w:uiPriority="9" w:unhideWhenUsed="1" w:qFormat="1"/>
+    <w:lsdException w:name="heading 7" w:semiHidden="1" w:uiPriority="9" w:unhideWhenUsed="1" w:qFormat="1"/>
+    <w:lsdException w:name="heading 8" w:semiHidden="1" w:uiPriority="9" w:unhideWhenUsed="1" w:qFormat="1"/>
+    <w:lsdException w:name="heading 9" w:semiHidden="1" w:uiPriority="9" w:unhideWhenUsed="1" w:qFormat="1"/>
+    <w:lsdException w:name="index 1" w:semiHidden="1" w:unhideWhenUsed="1"/>
+    <w:lsdException w:name="index 2" w:semiHidden="1" w:unhideWhenUsed="1"/>
+    <w:lsdException w:name="index 3" w:semiHidden="1" w:unhideWhenUsed="1"/>
+    <w:lsdException w:name="index 4" w:semiHidden="1" w:unhideWhenUsed="1"/>
+    <w:lsdException w:name="index 5" w:semiHidden="1" w:unhideWhenUsed="1"/>
+    <w:lsdException w:name="index 6" w:semiHidden="1" w:unhideWhenUsed="1"/>
+    <w:lsdException w:name="index 7" w:semiHidden="1" w:unhideWhenUsed="1"/>
+    <w:lsdException w:name="index 8" w:semiHidden="1" w:unhideWhenUsed="1"/>
+    <w:lsdException w:name="index 9" w:semiHidden="1" w:unhideWhenUsed="1"/>
+    <w:lsdException w:name="toc 1" w:semiHidden="1" w:uiPriority="39" w:unhideWhenUsed="1"/>
+    <w:lsdException w:name="toc 2" w:semiHidden="1" w:uiPriority="39" w:unhideWhenUsed="1"/>
+    <w:lsdException w:name="toc 3" w:semiHidden="1" w:uiPriority="39" w:unhideWhenUsed="1"/>
+    <w:lsdException w:name="toc 4" w:semiHidden="1" w:uiPriority="39" w:unhideWhenUsed="1"/>
+    <w:lsdException w:name="toc 5" w:semiHidden="1" w:uiPriority="39" w:unhideWhenUsed="1"/>
+    <w:lsdException w:name="toc 6" w:semiHidden="1" w:uiPriority="39" w:unhideWhenUsed="1"/>
+    <w:lsdException w:name="toc 7" w:semiHidden="1" w:uiPriority="39" w:unhideWhenUsed="1"/>
+    <w:lsdException w:name="toc 8" w:semiHidden="1" w:uiPriority="39" w:unhideWhenUsed="1"/>
+    <w:lsdException w:name="toc 9" w:semiHidden="1" w:uiPriority="39" w:unhideWhenUsed="1"/>
+    <w:lsdException w:name="Normal Indent" w:semiHidden="1" w:unhideWhenUsed="1"/>
+    <w:lsdException w:name="footnote text" w:semiHidden="1" w:unhideWhenUsed="1"/>
+    <w:lsdException w:name="annotation text" w:semiHidden="1" w:unhideWhenUsed="1"/>
+    <w:lsdException w:name="header" w:semiHidden="1" w:unhideWhenUsed="1"/>
+    <w:lsdException w:name="footer" w:semiHidden="1" w:unhideWhenUsed="1"/>
+    <w:lsdException w:name="index heading" w:semiHidden="1" w:unhideWhenUsed="1"/>
+    <w:lsdException w:name="caption" w:semiHidden="1" w:uiPriority="35" w:unhideWhenUsed="1" w:qFormat="1"/>
+    <w:lsdException w:name="table of figures" w:semiHidden="1" w:unhideWhenUsed="1"/>
+    <w:lsdException w:name="envelope address" w:semiHidden="1" w:unhideWhenUsed="1"/>
+    <w:lsdException w:name="envelope return" w:semiHidden="1" w:unhideWhenUsed="1"/>
+    <w:lsdException w:name="footnote reference" w:semiHidden="1" w:unhideWhenUsed="1"/>
+    <w:lsdException w:name="annotation reference" w:semiHidden="1" w:unhideWhenUsed="1"/>
+    <w:lsdException w:name="line number" w:semiHidden="1" w:unhideWhenUsed="1"/>
+    <w:lsdException w:name="page number" w:semiHidden="1" w:unhideWhenUsed="1"/>
+    <w:lsdException w:name="endnote reference" w:semiHidden="1" w:unhideWhenUsed="1"/>
+    <w:lsdException w:name="endnote text" w:semiHidden="1" w:unhideWhenUsed="1"/>
+    <w:lsdException w:name="table of authorities" w:semiHidden="1" w:unhideWhenUsed="1"/>
+    <w:lsdException w:name="macro" w:semiHidden="1" w:unhideWhenUsed="1"/>
+    <w:lsdException w:name="toa heading" w:semiHidden="1" w:unhideWhenUsed="1"/>
+    <w:lsdException w:name="List" w:semiHidden="1" w:unhideWhenUsed="1"/>
+    <w:lsdException w:name="List Bullet" w:semiHidden="1" w:unhideWhenUsed="1"/>
+    <w:lsdException w:name="List Number" w:semiHidden="1" w:unhideWhenUsed="1"/>
+    <w:lsdException w:name="List 2" w:semiHidden="1" w:unhideWhenUsed="1"/>
+    <w:lsdException w:name="List 3" w:semiHidden="1" w:unhideWhenUsed="1"/>
+    <w:lsdException w:name="List 4" w:semiHidden="1" w:unhideWhenUsed="1"/>
+    <w:lsdException w:name="List 5" w:semiHidden="1" w:unhideWhenUsed="1"/>
+    <w:lsdException w:name="List Bullet 2" w:semiHidden="1" w:unhideWhenUsed="1"/>
+    <w:lsdException w:name="List Bullet 3" w:semiHidden="1" w:unhideWhenUsed="1"/>
+    <w:lsdException w:name="List Bullet 4" w:semiHidden="1" w:unhideWhenUsed="1"/>
+    <w:lsdException w:name="List Bullet 5" w:semiHidden="1" w:unhideWhenUsed="1"/>
+    <w:lsdException w:name="List Number 2" w:semiHidden="1" w:unhideWhenUsed="1"/>
+    <w:lsdException w:name="List Number 3" w:semiHidden="1" w:unhideWhenUsed="1"/>
+    <w:lsdException w:name="List Number 4" w:semiHidden="1" w:unhideWhenUsed="1"/>
+    <w:lsdException w:name="List Number 5" w:semiHidden="1" w:unhideWhenUsed="1"/>
+    <w:lsdException w:name="Title" w:uiPriority="10" w:qFormat="1"/>
+    <w:lsdException w:name="Closing" w:semiHidden="1" w:unhideWhenUsed="1"/>
+    <w:lsdException w:name="Signature" w:semiHidden="1" w:unhideWhenUsed="1"/>
+    <w:lsdException w:name="Default Paragraph Font" w:semiHidden="1" w:uiPriority="1" w:unhideWhenUsed="1"/>
+    <w:lsdException w:name="Body Text" w:semiHidden="1" w:unhideWhenUsed="1"/>
+    <w:lsdException w:name="Body Text Indent" w:semiHidden="1" w:unhideWhenUsed="1"/>
+    <w:lsdException w:name="List Continue" w:semiHidden="1" w:unhideWhenUsed="1"/>
+    <w:lsdException w:name="List Continue 2" w:semiHidden="1" w:unhideWhenUsed="1"/>
+    <w:lsdException w:name="List Continue 3" w:semiHidden="1" w:unhideWhenUsed="1"/>
+    <w:lsdException w:name="List Continue 4" w:semiHidden="1" w:unhideWhenUsed="1"/>
+    <w:lsdException w:name="List Continue 5" w:semiHidden="1" w:unhideWhenUsed="1"/>
+    <w:lsdException w:name="Message Header" w:semiHidden="1" w:unhideWhenUsed="1"/>
+    <w:lsdException w:name="Subtitle" w:uiPriority="11" w:qFormat="1"/>
+    <w:lsdException w:name="Salutation" w:semiHidden="1" w:unhideWhenUsed="1"/>
+    <w:lsdException w:name="Date" w:semiHidden="1" w:unhideWhenUsed="1"/>
+    <w:lsdException w:name="Body Text First Indent" w:semiHidden="1" w:unhideWhenUsed="1"/>
+    <w:lsdException w:name="Body Text First Indent 2" w:semiHidden="1" w:unhideWhenUsed="1"/>
+    <w:lsdException w:name="Note Heading" w:semiHidden="1" w:unhideWhenUsed="1"/>
+    <w:lsdException w:name="Body Text 2" w:semiHidden="1" w:unhideWhenUsed="1"/>
+    <w:lsdException w:name="Body Text 3" w:semiHidden="1" w:unhideWhenUsed="1"/>
+    <w:lsdException w:name="Body Text Indent 2" w:semiHidden="1" w:unhideWhenUsed="1"/>
+    <w:lsdException w:name="Body Text Indent 3" w:semiHidden="1" w:unhideWhenUsed="1"/>
+    <w:lsdException w:name="Block Text" w:semiHidden="1" w:unhideWhenUsed="1"/>
+    <w:lsdException w:name="Hyperlink" w:semiHidden="1" w:unhideWhenUsed="1"/>
+    <w:lsdException w:name="FollowedHyperlink" w:semiHidden="1" w:unhideWhenUsed="1"/>
+    <w:lsdException w:name="Strong" w:uiPriority="22" w:qFormat="1"/>
+    <w:lsdException w:name="Emphasis" w:uiPriority="20" w:qFormat="1"/>
+    <w:lsdException w:name="Document Map" w:semiHidden="1" w:unhideWhenUsed="1"/>
+    <w:lsdException w:name="Plain Text" w:semiHidden="1" w:unhideWhenUsed="1"/>
+    <w:lsdException w:name="E-mail Signature" w:semiHidden="1" w:unhideWhenUsed="1"/>
+    <w:lsdException w:name="HTML Top of Form" w:semiHidden="1" w:unhideWhenUsed="1"/>
+    <w:lsdException w:name="HTML Bottom of Form" w:semiHidden="1" w:unhideWhenUsed="1"/>
+    <w:lsdException w:name="Normal (Web)" w:semiHidden="1" w:unhideWhenUsed="1"/>
+    <w:lsdException w:name="HTML Acronym" w:semiHidden="1" w:unhideWhenUsed="1"/>
+    <w:lsdException w:name="HTML Address" w:semiHidden="1" w:unhideWhenUsed="1"/>
+    <w:lsdException w:name="HTML Cite" w:semiHidden="1" w:unhideWhenUsed="1"/>
+    <w:lsdException w:name="HTML Code" w:semiHidden="1" w:unhideWhenUsed="1"/>
+    <w:lsdException w:name="HTML Definition" w:semiHidden="1" w:unhideWhenUsed="1"/>
+    <w:lsdException w:name="HTML Keyboard" w:semiHidden="1" w:unhideWhenUsed="1"/>
+    <w:lsdException w:name="HTML Preformatted" w:semiHidden="1" w:unhideWhenUsed="1"/>
+    <w:lsdException w:name="HTML Sample" w:semiHidden="1" w:unhideWhenUsed="1"/>
+    <w:lsdException w:name="HTML Typewriter" w:semiHidden="1" w:unhideWhenUsed="1"/>
+    <w:lsdException w:name="HTML Variable" w:semiHidden="1" w:unhideWhenUsed="1"/>
+    <w:lsdException w:name="Normal Table" w:semiHidden="1" w:unhideWhenUsed="1"/>
+    <w:lsdException w:name="annotation subject" w:semiHidden="1" w:unhideWhenUsed="1"/>
+    <w:lsdException w:name="No List" w:semiHidden="1" w:unhideWhenUsed="1"/>
+    <w:lsdException w:name="Outline List 1" w:semiHidden="1" w:unhideWhenUsed="1"/>
+    <w:lsdException w:name="Outline List 2" w:semiHidden="1" w:unhideWhenUsed="1"/>
+    <w:lsdException w:name="Outline List 3" w:semiHidden="1" w:unhideWhenUsed="1"/>
+    <w:lsdException w:name="Table Simple 1" w:semiHidden="1" w:unhideWhenUsed="1"/>
+    <w:lsdException w:name="Table Simple 2" w:semiHidden="1" w:unhideWhenUsed="1"/>
+    <w:lsdException w:name="Table Simple 3" w:semiHidden="1" w:unhideWhenUsed="1"/>
+    <w:lsdException w:name="Table Classic 1" w:semiHidden="1" w:unhideWhenUsed="1"/>
+    <w:lsdException w:name="Table Classic 2" w:semiHidden="1" w:unhideWhenUsed="1"/>
+    <w:lsdException w:name="Table Classic 3" w:semiHidden="1" w:unhideWhenUsed="1"/>
+    <w:lsdException w:name="Table Classic 4" w:semiHidden="1" w:unhideWhenUsed="1"/>
+    <w:lsdException w:name="Table Colorful 1" w:semiHidden="1" w:unhideWhenUsed="1"/>
+    <w:lsdException w:name="Table Colorful 2" w:semiHidden="1" w:unhideWhenUsed="1"/>
+    <w:lsdException w:name="Table Colorful 3" w:semiHidden="1" w:unhideWhenUsed="1"/>
+    <w:lsdException w:name="Table Columns 1" w:semiHidden="1" w:unhideWhenUsed="1"/>
+    <w:lsdException w:name="Table Columns 2" w:semiHidden="1" w:unhideWhenUsed="1"/>
+    <w:lsdException w:name="Table Columns 3" w:semiHidden="1" w:unhideWhenUsed="1"/>
+    <w:lsdException w:name="Table Columns 4" w:semiHidden="1" w:unhideWhenUsed="1"/>
+    <w:lsdException w:name="Table Columns 5" w:semiHidden="1" w:unhideWhenUsed="1"/>
+    <w:lsdException w:name="Table Grid 1" w:semiHidden="1" w:unhideWhenUsed="1"/>
+    <w:lsdException w:name="Table Grid 2" w:semiHidden="1" w:unhideWhenUsed="1"/>
+    <w:lsdException w:name="Table Grid 3" w:semiHidden="1" w:unhideWhenUsed="1"/>
+    <w:lsdException w:name="Table Grid 4" w:semiHidden="1" w:unhideWhenUsed="1"/>
+    <w:lsdException w:name="Table Grid 5" w:semiHidden="1" w:unhideWhenUsed="1"/>
+    <w:lsdException w:name="Table Grid 6" w:semiHidden="1" w:unhideWhenUsed="1"/>
+    <w:lsdException w:name="Table Grid 7" w:semiHidden="1" w:unhideWhenUsed="1"/>
+    <w:lsdException w:name="Table Grid 8" w:semiHidden="1" w:unhideWhenUsed="1"/>
+    <w:lsdException w:name="Table List 1" w:semiHidden="1" w:unhideWhenUsed="1"/>
+    <w:lsdException w:name="Table List 2" w:semiHidden="1" w:unhideWhenUsed="1"/>
+    <w:lsdException w:name="Table List 3" w:semiHidden="1" w:unhideWhenUsed="1"/>
+    <w:lsdException w:name="Table List 4" w:semiHidden="1" w:unhideWhenUsed="1"/>
+    <w:lsdException w:name="Table List 5" w:semiHidden="1" w:unhideWhenUsed="1"/>
+    <w:lsdException w:name="Table List 6" w:semiHidden="1" w:unhideWhenUsed="1"/>
+    <w:lsdException w:name="Table List 7" w:semiHidden="1" w:unhideWhenUsed="1"/>
+    <w:lsdException w:name="Table List 8" w:semiHidden="1" w:unhideWhenUsed="1"/>
+    <w:lsdException w:name="Table 3D effects 1" w:semiHidden="1" w:unhideWhenUsed="1"/>
+    <w:lsdException w:name="Table 3D effects 2" w:semiHidden="1" w:unhideWhenUsed="1"/>
+    <w:lsdException w:name="Table 3D effects 3" w:semiHidden="1" w:unhideWhenUsed="1"/>
+    <w:lsdException w:name="Table Contemporary" w:semiHidden="1" w:unhideWhenUsed="1"/>
+    <w:lsdException w:name="Table Elegant" w:semiHidden="1" w:unhideWhenUsed="1"/>
+    <w:lsdException w:name="Table Professional" w:semiHidden="1" w:unhideWhenUsed="1"/>
+    <w:lsdException w:name="Table Subtle 1" w:semiHidden="1" w:unhideWhenUsed="1"/>
+    <w:lsdException w:name="Table Subtle 2" w:semiHidden="1" w:unhideWhenUsed="1"/>
+    <w:lsdException w:name="Table Web 1" w:semiHidden="1" w:unhideWhenUsed="1"/>
+    <w:lsdException w:name="Table Web 2" w:semiHidden="1" w:unhideWhenUsed="1"/>
+    <w:lsdException w:name="Table Web 3" w:semiHidden="1" w:unhideWhenUsed="1"/>
+    <w:lsdException w:name="Balloon Text" w:semiHidden="1" w:unhideWhenUsed="1"/>
+    <w:lsdException w:name="Table Grid" w:uiPriority="59"/>
+    <w:lsdException w:name="Table Theme" w:semiHidden="1" w:unhideWhenUsed="1"/>
+    <w:lsdException w:name="Placeholder Text" w:semiHidden="1"/>
+    <w:lsdException w:name="No Spacing" w:uiPriority="1" w:qFormat="1"/>
+    <w:lsdException w:name="Light Shading" w:uiPriority="60"/>
+    <w:lsdException w:name="Light List" w:uiPriority="61"/>
+    <w:lsdException w:name="Light Grid" w:uiPriority="62"/>
+    <w:lsdException w:name="Medium Shading 1" w:uiPriority="63"/>
+    <w:lsdException w:name="Medium Shading 2" w:uiPriority="64"/>
+    <w:lsdException w:name="Medium List 1" w:uiPriority="65"/>
+    <w:lsdException w:name="Medium List 2" w:uiPriority="66"/>
+    <w:lsdException w:name="Medium Grid 1" w:uiPriority="67"/>
+    <w:lsdException w:name="Medium Grid 2" w:uiPriority="68"/>
+    <w:lsdException w:name="Medium Grid 3" w:uiPriority="69"/>
+    <w:lsdException w:name="Dark List" w:uiPriority="70"/>
+    <w:lsdException w:name="Colorful Shading" w:uiPriority="71"/>
+    <w:lsdException w:name="Colorful List" w:uiPriority="72"/>
+    <w:lsdException w:name="Colorful Grid" w:uiPriority="73"/>
+    <w:lsdException w:name="Light Shading Accent 1" w:uiPriority="60"/>
+    <w:lsdException w:name="Light List Accent 1" w:uiPriority="61"/>
+    <w:lsdException w:name="Light Grid Accent 1" w:uiPriority="62"/>
+    <w:lsdException w:name="Medium Shading 1 Accent 1" w:uiPriority="63"/>
+    <w:lsdException w:name="Medium Shading 2 Accent 1" w:uiPriority="64"/>
+    <w:lsdException w:name="Medium List 1 Accent 1" w:uiPriority="65"/>
+    <w:lsdException w:name="Revision" w:semiHidden="1"/>
+    <w:lsdException w:name="List Paragraph" w:uiPriority="34" w:qFormat="1"/>
+    <w:lsdException w:name="Quote" w:uiPriority="29" w:qFormat="1"/>
+    <w:lsdException w:name="Intense Quote" w:uiPriority="30" w:qFormat="1"/>
+    <w:lsdException w:name="Medium List 2 Accent 1" w:uiPriority="66"/>
+    <w:lsdException w:name="Medium Grid 1 Accent 1" w:uiPriority="67"/>
+    <w:lsdException w:name="Medium Grid 2 Accent 1" w:uiPriority="68"/>
+    <w:lsdException w:name="Medium Grid 3 Accent 1" w:uiPriority="69"/>
+    <w:lsdException w:name="Dark List Accent 1" w:uiPriority="70"/>
+    <w:lsdException w:name="Colorful Shading Accent 1" w:uiPriority="71"/>
+    <w:lsdException w:name="Colorful List Accent 1" w:uiPriority="72"/>
+    <w:lsdException w:name="Colorful Grid Accent 1" w:uiPriority="73"/>
+    <w:lsdException w:name="Light Shading Accent 2" w:uiPriority="60"/>
+    <w:lsdException w:name="Light List Accent 2" w:uiPriority="61"/>
+    <w:lsdException w:name="Light Grid Accent 2" w:uiPriority="62"/>
+    <w:lsdException w:name="Medium Shading 1 Accent 2" w:uiPriority="63"/>
+    <w:lsdException w:name="Medium Shading 2 Accent 2" w:uiPriority="64"/>
+    <w:lsdException w:name="Medium List 1 Accent 2" w:uiPriority="65"/>
+    <w:lsdException w:name="Medium List 2 Accent 2" w:uiPriority="66"/>
+    <w:lsdException w:name="Medium Grid 1 Accent 2" w:uiPriority="67"/>
+    <w:lsdException w:name="Medium Grid 2 Accent 2" w:uiPriority="68"/>
+    <w:lsdException w:name="Medium Grid 3 Accent 2" w:uiPriority="69"/>
+    <w:lsdException w:name="Dark List Accent 2" w:uiPriority="70"/>
+    <w:lsdException w:name="Colorful Shading Accent 2" w:uiPriority="71"/>
+    <w:lsdException w:name="Colorful List Accent 2" w:uiPriority="72"/>
+    <w:lsdException w:name="Colorful Grid Accent 2" w:uiPriority="73"/>
+    <w:lsdException w:name="Light Shading Accent 3" w:uiPriority="60"/>
+    <w:lsdException w:name="Light List Accent 3" w:uiPriority="61"/>
+    <w:lsdException w:name="Light Grid Accent 3" w:uiPriority="62"/>
+    <w:lsdException w:name="Medium Shading 1 Accent 3" w:uiPriority="63"/>
+    <w:lsdException w:name="Medium Shading 2 Accent 3" w:uiPriority="64"/>
+    <w:lsdException w:name="Medium List 1 Accent 3" w:uiPriority="65"/>
+    <w:lsdException w:name="Medium List 2 Accent 3" w:uiPriority="66"/>
+    <w:lsdException w:name="Medium Grid 1 Accent 3" w:uiPriority="67"/>
+    <w:lsdException w:name="Medium Grid 2 Accent 3" w:uiPriority="68"/>
+    <w:lsdException w:name="Medium Grid 3 Accent 3" w:uiPriority="69"/>
+    <w:lsdException w:name="Dark List Accent 3" w:uiPriority="70"/>
+    <w:lsdException w:name="Colorful Shading Accent 3" w:uiPriority="71"/>
+    <w:lsdException w:name="Colorful List Accent 3" w:uiPriority="72"/>
+    <w:lsdException w:name="Colorful Grid Accent 3" w:uiPriority="73"/>
+    <w:lsdException w:name="Light Shading Accent 4" w:uiPriority="60"/>
+    <w:lsdException w:name="Light List Accent 4" w:uiPriority="61"/>
+    <w:lsdException w:name="Light Grid Accent 4" w:uiPriority="62"/>
+    <w:lsdException w:name="Medium Shading 1 Accent 4" w:uiPriority="63"/>
+    <w:lsdException w:name="Medium Shading 2 Accent 4" w:uiPriority="64"/>
+    <w:lsdException w:name="Medium List 1 Accent 4" w:uiPriority="65"/>
+    <w:lsdException w:name="Medium List 2 Accent 4" w:uiPriority="66"/>
+    <w:lsdException w:name="Medium Grid 1 Accent 4" w:uiPriority="67"/>
+    <w:lsdException w:name="Medium Grid 2 Accent 4" w:uiPriority="68"/>
+    <w:lsdException w:name="Medium Grid 3 Accent 4" w:uiPriority="69"/>
+    <w:lsdException w:name="Dark List Accent 4" w:uiPriority="70"/>
+    <w:lsdException w:name="Colorful Shading Accent 4" w:uiPriority="71"/>
+    <w:lsdException w:name="Colorful List Accent 4" w:uiPriority="72"/>
+    <w:lsdException w:name="Colorful Grid Accent 4" w:uiPriority="73"/>
+    <w:lsdException w:name="Light Shading Accent 5" w:uiPriority="60"/>
+    <w:lsdException w:name="Light List Accent 5" w:uiPriority="61"/>
+    <w:lsdException w:name="Light Grid Accent 5" w:uiPriority="62"/>
+    <w:lsdException w:name="Medium Shading 1 Accent 5" w:uiPriority="63"/>
+    <w:lsdException w:name="Medium Shading 2 Accent 5" w:uiPriority="64"/>
+    <w:lsdException w:name="Medium List 1 Accent 5" w:uiPriority="65"/>
+    <w:lsdException w:name="Medium List 2 Accent 5" w:uiPriority="66"/>
+    <w:lsdException w:name="Medium Grid 1 Accent 5" w:uiPriority="67"/>
+    <w:lsdException w:name="Medium Grid 2 Accent 5" w:uiPriority="68"/>
+    <w:lsdException w:name="Medium Grid 3 Accent 5" w:uiPriority="69"/>
+    <w:lsdException w:name="Dark List Accent 5" w:uiPriority="70"/>
+    <w:lsdException w:name="Colorful Shading Accent 5" w:uiPriority="71"/>
+    <w:lsdException w:name="Colorful List Accent 5" w:uiPriority="72"/>
+    <w:lsdException w:name="Colorful Grid Accent 5" w:uiPriority="73"/>
+    <w:lsdException w:name="Light Shading Accent 6" w:uiPriority="60"/>
+    <w:lsdException w:name="Light List Accent 6" w:uiPriority="61"/>
+    <w:lsdException w:name="Light Grid Accent 6" w:uiPriority="62"/>
+    <w:lsdException w:name="Medium Shading 1 Accent 6" w:uiPriority="63"/>
+    <w:lsdException w:name="Medium Shading 2 Accent 6" w:uiPriority="64"/>
+    <w:lsdException w:name="Medium List 1 Accent 6" w:uiPriority="65"/>
+    <w:lsdException w:name="Medium List 2 Accent 6" w:uiPriority="66"/>
+    <w:lsdException w:name="Medium Grid 1 Accent 6" w:uiPriority="67"/>
+    <w:lsdException w:name="Medium Grid 2 Accent 6" w:uiPriority="68"/>
+    <w:lsdException w:name="Medium Grid 3 Accent 6" w:uiPriority="69"/>
+    <w:lsdException w:name="Dark List Accent 6" w:uiPriority="70"/>
+    <w:lsdException w:name="Colorful Shading Accent 6" w:uiPriority="71"/>
+    <w:lsdException w:name="Colorful List Accent 6" w:uiPriority="72"/>
+    <w:lsdException w:name="Colorful Grid Accent 6" w:uiPriority="73"/>
+    <w:lsdException w:name="Subtle Emphasis" w:uiPriority="19" w:qFormat="1"/>
+    <w:lsdException w:name="Intense Emphasis" w:uiPriority="21" w:qFormat="1"/>
+    <w:lsdException w:name="Subtle Reference" w:uiPriority="31" w:qFormat="1"/>
+    <w:lsdException w:name="Intense Reference" w:uiPriority="32" w:qFormat="1"/>
+    <w:lsdException w:name="Book Title" w:uiPriority="33" w:qFormat="1"/>
+    <w:lsdException w:name="Bibliography" w:semiHidden="1" w:uiPriority="37" w:unhideWhenUsed="1"/>
+    <w:lsdException w:name="TOC Heading" w:semiHidden="1" w:uiPriority="39" w:unhideWhenUsed="1" w:qFormat="1"/>
+    <w:lsdException w:name="Plain Table 1" w:uiPriority="41"/>
+    <w:lsdException w:name="Plain Table 2" w:uiPriority="42"/>
+    <w:lsdException w:name="Plain Table 3" w:uiPriority="43"/>
+    <w:lsdException w:name="Plain Table 4" w:uiPriority="44"/>
+    <w:lsdException w:name="Plain Table 5" w:uiPriority="45"/>
+    <w:lsdException w:name="Grid Table Light" w:uiPriority="40"/>
+    <w:lsdException w:name="Grid Table 1 Light" w:uiPriority="46"/>
+    <w:lsdException w:name="Grid Table 2" w:uiPriority="47"/>
+    <w:lsdException w:name="Grid Table 3" w:uiPriority="48"/>
+    <w:lsdException w:name="Grid Table 4" w:uiPriority="49"/>
+    <w:lsdException w:name="Grid Table 5 Dark" w:uiPriority="50"/>
+    <w:lsdException w:name="Grid Table 6 Colorful" w:uiPriority="51"/>
+    <w:lsdException w:name="Grid Table 7 Colorful" w:uiPriority="52"/>
+    <w:lsdException w:name="Grid Table 1 Light Accent 1" w:uiPriority="46"/>
+    <w:lsdException w:name="Grid Table 2 Accent 1" w:uiPriority="47"/>
+    <w:lsdException w:name="Grid Table 3 Accent 1" w:uiPriority="48"/>
+    <w:lsdException w:name="Grid Table 4 Accent 1" w:uiPriority="49"/>
+    <w:lsdException w:name="Grid Table 5 Dark Accent 1" w:uiPriority="50"/>
+    <w:lsdException w:name="Grid Table 6 Colorful Accent 1" w:uiPriority="51"/>
+    <w:lsdException w:name="Grid Table 7 Colorful Accent 1" w:uiPriority="52"/>
+    <w:lsdException w:name="Grid Table 1 Light Accent 2" w:uiPriority="46"/>
+    <w:lsdException w:name="Grid Table 2 Accent 2" w:uiPriority="47"/>
+    <w:lsdException w:name="Grid Table 3 Accent 2" w:uiPriority="48"/>
+    <w:lsdException w:name="Grid Table 4 Accent 2" w:uiPriority="49"/>
+    <w:lsdException w:name="Grid Table 5 Dark Accent 2" w:uiPriority="50"/>
+    <w:lsdException w:name="Grid Table 6 Colorful Accent 2" w:uiPriority="51"/>
+    <w:lsdException w:name="Grid Table 7 Colorful Accent 2" w:uiPriority="52"/>
+    <w:lsdException w:name="Grid Table 1 Light Accent 3" w:uiPriority="46"/>
+    <w:lsdException w:name="Grid Table 2 Accent 3" w:uiPriority="47"/>
+    <w:lsdException w:name="Grid Table 3 Accent 3" w:uiPriority="48"/>
+    <w:lsdException w:name="Grid Table 4 Accent 3" w:uiPriority="49"/>
+    <w:lsdException w:name="Grid Table 5 Dark Accent 3" w:uiPriority="50"/>
+    <w:lsdException w:name="Grid Table 6 Colorful Accent 3" w:uiPriority="51"/>
+    <w:lsdException w:name="Grid Table 7 Colorful Accent 3" w:uiPriority="52"/>
+    <w:lsdException w:name="Grid Table 1 Light Accent 4" w:uiPriority="46"/>
+    <w:lsdException w:name="Grid Table 2 Accent 4" w:uiPriority="47"/>
+    <w:lsdException w:name="Grid Table 3 Accent 4" w:uiPriority="48"/>
+    <w:lsdException w:name="Grid Table 4 Accent 4" w:uiPriority="49"/>
+    <w:lsdException w:name="Grid Table 5 Dark Accent 4" w:uiPriority="50"/>
+    <w:lsdException w:name="Grid Table 6 Colorful Accent 4" w:uiPriority="51"/>
+    <w:lsdException w:name="Grid Table 7 Colorful Accent 4" w:uiPriority="52"/>
+    <w:lsdException w:name="Grid Table 1 Light Accent 5" w:uiPriority="46"/>
+    <w:lsdException w:name="Grid Table 2 Accent 5" w:uiPriority="47"/>
+    <w:lsdException w:name="Grid Table 3 Accent 5" w:uiPriority="48"/>
+    <w:lsdException w:name="Grid Table 4 Accent 5" w:uiPriority="49"/>
+    <w:lsdException w:name="Grid Table 5 Dark Accent 5" w:uiPriority="50"/>
+    <w:lsdException w:name="Grid Table 6 Colorful Accent 5" w:uiPriority="51"/>
+    <w:lsdException w:name="Grid Table 7 Colorful Accent 5" w:uiPriority="52"/>
+    <w:lsdException w:name="Grid Table 1 Light Accent 6" w:uiPriority="46"/>
+    <w:lsdException w:name="Grid Table 2 Accent 6" w:uiPriority="47"/>
+    <w:lsdException w:name="Grid Table 3 Accent 6" w:uiPriority="48"/>
+    <w:lsdException w:name="Grid Table 4 Accent 6" w:uiPriority="49"/>
+    <w:lsdException w:name="Grid Table 5 Dark Accent 6" w:uiPriority="50"/>
+    <w:lsdException w:name="Grid Table 6 Colorful Accent 6" w:uiPriority="51"/>
+    <w:lsdException w:name="Grid Table 7 Colorful Accent 6" w:uiPriority="52"/>
+    <w:lsdException w:name="List Table 1 Light" w:uiPriority="46"/>
+    <w:lsdException w:name="List Table 2" w:uiPriority="47"/>
+    <w:lsdException w:name="List Table 3" w:uiPriority="48"/>
+    <w:lsdException w:name="List Table 4" w:uiPriority="49"/>
+    <w:lsdException w:name="List Table 5 Dark" w:uiPriority="50"/>
+    <w:lsdException w:name="List Table 6 Colorful" w:uiPriority="51"/>
+    <w:lsdException w:name="List Table 7 Colorful" w:uiPriority="52"/>
+    <w:lsdException w:name="List Table 1 Light Accent 1" w:uiPriority="46"/>
+    <w:lsdException w:name="List Table 2 Accent 1" w:uiPriority="47"/>
+    <w:lsdException w:name="List Table 3 Accent 1" w:uiPriority="48"/>
+    <w:lsdException w:name="List Table 4 Accent 1" w:uiPriority="49"/>
+    <w:lsdException w:name="List Table 5 Dark Accent 1" w:uiPriority="50"/>
+    <w:lsdException w:name="List Table 6 Colorful Accent 1" w:uiPriority="51"/>
+    <w:lsdException w:name="List Table 7 Colorful Accent 1" w:uiPriority="52"/>
+    <w:lsdException w:name="List Table 1 Light Accent 2" w:uiPriority="46"/>
+    <w:lsdException w:name="List Table 2 Accent 2" w:uiPriority="47"/>
+    <w:lsdException w:name="List Table 3 Accent 2" w:uiPriority="48"/>
+    <w:lsdException w:name="List Table 4 Accent 2" w:uiPriority="49"/>
+    <w:lsdException w:name="List Table 5 Dark Accent 2" w:uiPriority="50"/>
+    <w:lsdException w:name="List Table 6 Colorful Accent 2" w:uiPriority="51"/>
+    <w:lsdException w:name="List Table 7 Colorful Accent 2" w:uiPriority="52"/>
+    <w:lsdException w:name="List Table 1 Light Accent 3" w:uiPriority="46"/>
+    <w:lsdException w:name="List Table 2 Accent 3" w:uiPriority="47"/>
+    <w:lsdException w:name="List Table 3 Accent 3" w:uiPriority="48"/>
+    <w:lsdException w:name="List Table 4 Accent 3" w:uiPriority="49"/>
+    <w:lsdException w:name="List Table 5 Dark Accent 3" w:uiPriority="50"/>
+    <w:lsdException w:name="List Table 6 Colorful Accent 3" w:uiPriority="51"/>
+    <w:lsdException w:name="List Table 7 Colorful Accent 3" w:uiPriority="52"/>
+    <w:lsdException w:name="List Table 1 Light Accent 4" w:uiPriority="46"/>
+    <w:lsdException w:name="List Table 2 Accent 4" w:uiPriority="47"/>
+    <w:lsdException w:name="List Table 3 Accent 4" w:uiPriority="48"/>
+    <w:lsdException w:name="List Table 4 Accent 4" w:uiPriority="49"/>
+    <w:lsdException w:name="List Table 5 Dark Accent 4" w:uiPriority="50"/>
+    <w:lsdException w:name="List Table 6 Colorful Accent 4" w:uiPriority="51"/>
+    <w:lsdException w:name="List Table 7 Colorful Accent 4" w:uiPriority="52"/>
+    <w:lsdException w:name="List Table 1 Light Accent 5" w:uiPriority="46"/>
+    <w:lsdException w:name="List Table 2 Accent 5" w:uiPriority="47"/>
+    <w:lsdException w:name="List Table 3 Accent 5" w:uiPriority="48"/>
+    <w:lsdException w:name="List Table 4 Accent 5" w:uiPriority="49"/>
+    <w:lsdException w:name="List Table 5 Dark Accent 5" w:uiPriority="50"/>
+    <w:lsdException w:name="List Table 6 Colorful Accent 5" w:uiPriority="51"/>
+    <w:lsdException w:name="List Table 7 Colorful Accent 5" w:uiPriority="52"/>
+    <w:lsdException w:name="List Table 1 Light Accent 6" w:uiPriority="46"/>
+    <w:lsdException w:name="List Table 2 Accent 6" w:uiPriority="47"/>
+    <w:lsdException w:name="List Table 3 Accent 6" w:uiPriority="48"/>
+    <w:lsdException w:name="List Table 4 Accent 6" w:uiPriority="49"/>
+    <w:lsdException w:name="List Table 5 Dark Accent 6" w:uiPriority="50"/>
+    <w:lsdException w:name="List Table 6 Colorful Accent 6" w:uiPriority="51"/>
+    <w:lsdException w:name="List Table 7 Colorful Accent 6" w:uiPriority="52"/>
   </w:latentStyles>
-  <w:style w:type="paragraph" w:styleId="Normalny" w:default="1">
+  <w:style w:type="paragraph" w:default="1" w:styleId="Normalny">
     <w:name w:val="Normal"/>
     <w:qFormat/>
     <w:rsid w:val="00DF3748"/>
@@ -2281,7 +2215,7 @@
       <w:outlineLvl w:val="0"/>
     </w:pPr>
     <w:rPr>
-      <w:rFonts w:asciiTheme="majorHAnsi" w:hAnsiTheme="majorHAnsi" w:eastAsiaTheme="majorEastAsia" w:cstheme="majorBidi"/>
+      <w:rFonts w:asciiTheme="majorHAnsi" w:eastAsiaTheme="majorEastAsia" w:hAnsiTheme="majorHAnsi" w:cstheme="majorBidi"/>
       <w:b/>
       <w:bCs/>
       <w:color w:val="365F91" w:themeColor="accent1" w:themeShade="BF"/>
@@ -2305,7 +2239,7 @@
       <w:outlineLvl w:val="1"/>
     </w:pPr>
     <w:rPr>
-      <w:rFonts w:asciiTheme="majorHAnsi" w:hAnsiTheme="majorHAnsi" w:eastAsiaTheme="majorEastAsia" w:cstheme="majorBidi"/>
+      <w:rFonts w:asciiTheme="majorHAnsi" w:eastAsiaTheme="majorEastAsia" w:hAnsiTheme="majorHAnsi" w:cstheme="majorBidi"/>
       <w:b/>
       <w:bCs/>
       <w:color w:val="4F81BD" w:themeColor="accent1"/>
@@ -2313,18 +2247,17 @@
       <w:szCs w:val="26"/>
     </w:rPr>
   </w:style>
-  <w:style w:type="character" w:styleId="Domylnaczcionkaakapitu" w:default="1">
+  <w:style w:type="character" w:default="1" w:styleId="Domylnaczcionkaakapitu">
     <w:name w:val="Default Paragraph Font"/>
     <w:uiPriority w:val="1"/>
     <w:semiHidden/>
     <w:unhideWhenUsed/>
   </w:style>
-  <w:style w:type="table" w:styleId="Standardowy" w:default="1">
+  <w:style w:type="table" w:default="1" w:styleId="Standardowy">
     <w:name w:val="Normal Table"/>
     <w:uiPriority w:val="99"/>
     <w:semiHidden/>
     <w:unhideWhenUsed/>
-    <w:qFormat/>
     <w:tblPr>
       <w:tblInd w:w="0" w:type="dxa"/>
       <w:tblCellMar>
@@ -2335,7 +2268,7 @@
       </w:tblCellMar>
     </w:tblPr>
   </w:style>
-  <w:style w:type="numbering" w:styleId="Bezlisty" w:default="1">
+  <w:style w:type="numbering" w:default="1" w:styleId="Bezlisty">
     <w:name w:val="No List"/>
     <w:uiPriority w:val="99"/>
     <w:semiHidden/>
@@ -2358,7 +2291,7 @@
       <w:szCs w:val="16"/>
     </w:rPr>
   </w:style>
-  <w:style w:type="character" w:styleId="TekstdymkaZnak" w:customStyle="1">
+  <w:style w:type="character" w:customStyle="1" w:styleId="TekstdymkaZnak">
     <w:name w:val="Tekst dymka Znak"/>
     <w:basedOn w:val="Domylnaczcionkaakapitu"/>
     <w:link w:val="Tekstdymka"/>
@@ -2371,14 +2304,14 @@
       <w:szCs w:val="16"/>
     </w:rPr>
   </w:style>
-  <w:style w:type="character" w:styleId="Nagwek1Znak" w:customStyle="1">
+  <w:style w:type="character" w:customStyle="1" w:styleId="Nagwek1Znak">
     <w:name w:val="Nagłówek 1 Znak"/>
     <w:basedOn w:val="Domylnaczcionkaakapitu"/>
     <w:link w:val="Nagwek1"/>
     <w:uiPriority w:val="9"/>
     <w:rsid w:val="00727C3D"/>
     <w:rPr>
-      <w:rFonts w:asciiTheme="majorHAnsi" w:hAnsiTheme="majorHAnsi" w:eastAsiaTheme="majorEastAsia" w:cstheme="majorBidi"/>
+      <w:rFonts w:asciiTheme="majorHAnsi" w:eastAsiaTheme="majorEastAsia" w:hAnsiTheme="majorHAnsi" w:cstheme="majorBidi"/>
       <w:b/>
       <w:bCs/>
       <w:color w:val="365F91" w:themeColor="accent1" w:themeShade="BF"/>
@@ -2400,7 +2333,7 @@
       </w:numPr>
     </w:pPr>
     <w:rPr>
-      <w:rFonts w:asciiTheme="majorHAnsi" w:hAnsiTheme="majorHAnsi" w:eastAsiaTheme="majorEastAsia" w:cstheme="majorBidi"/>
+      <w:rFonts w:asciiTheme="majorHAnsi" w:eastAsiaTheme="majorEastAsia" w:hAnsiTheme="majorHAnsi" w:cstheme="majorBidi"/>
       <w:i/>
       <w:iCs/>
       <w:color w:val="4F81BD" w:themeColor="accent1"/>
@@ -2409,14 +2342,14 @@
       <w:szCs w:val="24"/>
     </w:rPr>
   </w:style>
-  <w:style w:type="character" w:styleId="PodtytuZnak" w:customStyle="1">
+  <w:style w:type="character" w:customStyle="1" w:styleId="PodtytuZnak">
     <w:name w:val="Podtytuł Znak"/>
     <w:basedOn w:val="Domylnaczcionkaakapitu"/>
     <w:link w:val="Podtytu"/>
     <w:uiPriority w:val="11"/>
     <w:rsid w:val="00727C3D"/>
     <w:rPr>
-      <w:rFonts w:asciiTheme="majorHAnsi" w:hAnsiTheme="majorHAnsi" w:eastAsiaTheme="majorEastAsia" w:cstheme="majorBidi"/>
+      <w:rFonts w:asciiTheme="majorHAnsi" w:eastAsiaTheme="majorEastAsia" w:hAnsiTheme="majorHAnsi" w:cstheme="majorBidi"/>
       <w:i/>
       <w:iCs/>
       <w:color w:val="4F81BD" w:themeColor="accent1"/>
@@ -2439,14 +2372,14 @@
       <w:color w:val="4F81BD" w:themeColor="accent1"/>
     </w:rPr>
   </w:style>
-  <w:style w:type="character" w:styleId="Nagwek2Znak" w:customStyle="1">
+  <w:style w:type="character" w:customStyle="1" w:styleId="Nagwek2Znak">
     <w:name w:val="Nagłówek 2 Znak"/>
     <w:basedOn w:val="Domylnaczcionkaakapitu"/>
     <w:link w:val="Nagwek2"/>
     <w:uiPriority w:val="9"/>
     <w:rsid w:val="00BA571C"/>
     <w:rPr>
-      <w:rFonts w:asciiTheme="majorHAnsi" w:hAnsiTheme="majorHAnsi" w:eastAsiaTheme="majorEastAsia" w:cstheme="majorBidi"/>
+      <w:rFonts w:asciiTheme="majorHAnsi" w:eastAsiaTheme="majorEastAsia" w:hAnsiTheme="majorHAnsi" w:cstheme="majorBidi"/>
       <w:b/>
       <w:bCs/>
       <w:color w:val="4F81BD" w:themeColor="accent1"/>
@@ -2465,12 +2398,12 @@
     <w:tblPr>
       <w:tblInd w:w="0" w:type="dxa"/>
       <w:tblBorders>
-        <w:top w:val="single" w:color="auto" w:sz="4" w:space="0"/>
-        <w:left w:val="single" w:color="auto" w:sz="4" w:space="0"/>
-        <w:bottom w:val="single" w:color="auto" w:sz="4" w:space="0"/>
-        <w:right w:val="single" w:color="auto" w:sz="4" w:space="0"/>
-        <w:insideH w:val="single" w:color="auto" w:sz="4" w:space="0"/>
-        <w:insideV w:val="single" w:color="auto" w:sz="4" w:space="0"/>
+        <w:top w:val="single" w:sz="4" w:space="0" w:color="auto"/>
+        <w:left w:val="single" w:sz="4" w:space="0" w:color="auto"/>
+        <w:bottom w:val="single" w:sz="4" w:space="0" w:color="auto"/>
+        <w:right w:val="single" w:sz="4" w:space="0" w:color="auto"/>
+        <w:insideH w:val="single" w:sz="4" w:space="0" w:color="auto"/>
+        <w:insideV w:val="single" w:sz="4" w:space="0" w:color="auto"/>
       </w:tblBorders>
       <w:tblCellMar>
         <w:top w:w="0" w:type="dxa"/>
@@ -2529,7 +2462,7 @@
       <w:szCs w:val="20"/>
     </w:rPr>
   </w:style>
-  <w:style w:type="character" w:styleId="TekstkomentarzaZnak" w:customStyle="1">
+  <w:style w:type="character" w:customStyle="1" w:styleId="TekstkomentarzaZnak">
     <w:name w:val="Tekst komentarza Znak"/>
     <w:basedOn w:val="Domylnaczcionkaakapitu"/>
     <w:link w:val="Tekstkomentarza"/>
@@ -2555,7 +2488,7 @@
       <w:bCs/>
     </w:rPr>
   </w:style>
-  <w:style w:type="character" w:styleId="TematkomentarzaZnak" w:customStyle="1">
+  <w:style w:type="character" w:customStyle="1" w:styleId="TematkomentarzaZnak">
     <w:name w:val="Temat komentarza Znak"/>
     <w:basedOn w:val="TekstkomentarzaZnak"/>
     <w:link w:val="Tematkomentarza"/>
@@ -2565,12 +2498,14 @@
     <w:rPr>
       <w:b/>
       <w:bCs/>
+      <w:sz w:val="20"/>
+      <w:szCs w:val="20"/>
     </w:rPr>
   </w:style>
-  <w:style w:type="paragraph" w:styleId="Plandokumentu">
+  <w:style w:type="paragraph" w:styleId="Mapadokumentu">
     <w:name w:val="Document Map"/>
     <w:basedOn w:val="Normalny"/>
-    <w:link w:val="PlandokumentuZnak"/>
+    <w:link w:val="MapadokumentuZnak"/>
     <w:uiPriority w:val="99"/>
     <w:semiHidden/>
     <w:unhideWhenUsed/>
@@ -2584,10 +2519,10 @@
       <w:szCs w:val="16"/>
     </w:rPr>
   </w:style>
-  <w:style w:type="character" w:styleId="PlandokumentuZnak" w:customStyle="1">
-    <w:name w:val="Plan dokumentu Znak"/>
+  <w:style w:type="character" w:customStyle="1" w:styleId="MapadokumentuZnak">
+    <w:name w:val="Mapa dokumentu Znak"/>
     <w:basedOn w:val="Domylnaczcionkaakapitu"/>
-    <w:link w:val="Plandokumentu"/>
+    <w:link w:val="Mapadokumentu"/>
     <w:uiPriority w:val="99"/>
     <w:semiHidden/>
     <w:rsid w:val="007D2D5C"/>
@@ -2888,7 +2823,7 @@
 </file>
 
 <file path=customXml/itemProps1.xml><?xml version="1.0" encoding="utf-8"?>
-<ds:datastoreItem xmlns:ds="http://schemas.openxmlformats.org/officeDocument/2006/customXml" ds:itemID="{DCC05E9A-0C3C-4ED1-9000-DB062B6950CC}">
+<ds:datastoreItem xmlns:ds="http://schemas.openxmlformats.org/officeDocument/2006/customXml" ds:itemID="{CC6C0630-1D0B-4059-87D9-980B001EF6E0}">
   <ds:schemaRefs>
     <ds:schemaRef ds:uri="http://schemas.openxmlformats.org/officeDocument/2006/bibliography"/>
   </ds:schemaRefs>

</xml_diff>